<commit_message>
Report and colab part is ongoing.
</commit_message>
<xml_diff>
--- a/Introduction.docx
+++ b/Introduction.docx
@@ -17,6 +17,13 @@
         </w:rPr>
         <w:t>Introduction</w:t>
       </w:r>
+      <w:r>
+        <w:rPr>
+          <w:sz w:val="36"/>
+          <w:szCs w:val="36"/>
+        </w:rPr>
+        <w:t>:</w:t>
+      </w:r>
     </w:p>
     <w:p>
       <w:r>
@@ -34,6 +41,939 @@
       <w:r>
         <w:t xml:space="preserve"> admin can create, update, delete and include the new product in the list.</w:t>
       </w:r>
+    </w:p>
+    <w:p/>
+    <w:p>
+      <w:pPr>
+        <w:pStyle w:val="Heading1"/>
+      </w:pPr>
+      <w:r>
+        <w:t>Problem:</w:t>
+      </w:r>
+    </w:p>
+    <w:p>
+      <w:pPr>
+        <w:pStyle w:val="ListParagraph"/>
+        <w:numPr>
+          <w:ilvl w:val="0"/>
+          <w:numId w:val="1"/>
+        </w:numPr>
+      </w:pPr>
+      <w:r>
+        <w:t>The p</w:t>
+      </w:r>
+      <w:r>
+        <w:t>hysically shopping system takes more physical action. Sometimes, aged</w:t>
+      </w:r>
+      <w:r>
+        <w:t xml:space="preserve"> people face difficulties in </w:t>
+      </w:r>
+      <w:r>
+        <w:t xml:space="preserve">the </w:t>
+      </w:r>
+      <w:r>
+        <w:t>physical shopping system.</w:t>
+      </w:r>
+    </w:p>
+    <w:p>
+      <w:pPr>
+        <w:pStyle w:val="ListParagraph"/>
+        <w:numPr>
+          <w:ilvl w:val="0"/>
+          <w:numId w:val="1"/>
+        </w:numPr>
+      </w:pPr>
+      <w:r>
+        <w:t>The p</w:t>
+      </w:r>
+      <w:r>
+        <w:t xml:space="preserve">hysical shopping system needs more time. Sometimes it could take </w:t>
+      </w:r>
+      <w:r>
+        <w:t xml:space="preserve">an </w:t>
+      </w:r>
+      <w:r>
+        <w:t>entire day.</w:t>
+      </w:r>
+    </w:p>
+    <w:p>
+      <w:pPr>
+        <w:pStyle w:val="ListParagraph"/>
+        <w:numPr>
+          <w:ilvl w:val="0"/>
+          <w:numId w:val="1"/>
+        </w:numPr>
+      </w:pPr>
+      <w:r>
+        <w:t>Bargaining</w:t>
+      </w:r>
+      <w:r>
+        <w:t xml:space="preserve"> with </w:t>
+      </w:r>
+      <w:r>
+        <w:t xml:space="preserve">the </w:t>
+      </w:r>
+      <w:r>
+        <w:t xml:space="preserve">buyer is one of </w:t>
+      </w:r>
+      <w:r>
+        <w:t xml:space="preserve">the </w:t>
+      </w:r>
+      <w:r>
+        <w:t>main problem</w:t>
+      </w:r>
+      <w:r>
+        <w:t>s</w:t>
+      </w:r>
+      <w:r>
+        <w:t xml:space="preserve"> of this shopping system.</w:t>
+      </w:r>
+    </w:p>
+    <w:p/>
+    <w:p>
+      <w:pPr>
+        <w:pStyle w:val="Heading1"/>
+      </w:pPr>
+      <w:r>
+        <w:t>Solution</w:t>
+      </w:r>
+      <w:r>
+        <w:t>:</w:t>
+      </w:r>
+    </w:p>
+    <w:p>
+      <w:pPr>
+        <w:pStyle w:val="ListParagraph"/>
+        <w:numPr>
+          <w:ilvl w:val="0"/>
+          <w:numId w:val="2"/>
+        </w:numPr>
+      </w:pPr>
+      <w:r>
+        <w:t>T</w:t>
+      </w:r>
+      <w:r>
+        <w:t xml:space="preserve">his project </w:t>
+      </w:r>
+      <w:r>
+        <w:t xml:space="preserve">was </w:t>
+      </w:r>
+      <w:r>
+        <w:t xml:space="preserve">made for an online electric gadget shop. So, </w:t>
+      </w:r>
+      <w:r>
+        <w:t xml:space="preserve">the </w:t>
+      </w:r>
+      <w:r>
+        <w:t xml:space="preserve">electric gadget will be available in this project. </w:t>
+      </w:r>
+      <w:r>
+        <w:t>But this could use another selling store</w:t>
+      </w:r>
+      <w:r>
+        <w:t>.</w:t>
+      </w:r>
+    </w:p>
+    <w:p>
+      <w:pPr>
+        <w:pStyle w:val="ListParagraph"/>
+        <w:numPr>
+          <w:ilvl w:val="0"/>
+          <w:numId w:val="2"/>
+        </w:numPr>
+      </w:pPr>
+      <w:r>
+        <w:t>Easy to use for everyone.</w:t>
+      </w:r>
+    </w:p>
+    <w:p>
+      <w:pPr>
+        <w:pStyle w:val="ListParagraph"/>
+        <w:numPr>
+          <w:ilvl w:val="0"/>
+          <w:numId w:val="2"/>
+        </w:numPr>
+      </w:pPr>
+      <w:r>
+        <w:t>No need to bargaining.</w:t>
+      </w:r>
+    </w:p>
+    <w:p>
+      <w:pPr>
+        <w:pStyle w:val="ListParagraph"/>
+        <w:numPr>
+          <w:ilvl w:val="0"/>
+          <w:numId w:val="2"/>
+        </w:numPr>
+      </w:pPr>
+      <w:r>
+        <w:t>Shop owner</w:t>
+      </w:r>
+      <w:r>
+        <w:t>s</w:t>
+      </w:r>
+      <w:r>
+        <w:t xml:space="preserve"> do not need any physical store.</w:t>
+      </w:r>
+    </w:p>
+    <w:p/>
+    <w:p>
+      <w:pPr>
+        <w:pStyle w:val="Heading1"/>
+      </w:pPr>
+      <w:r>
+        <w:t>Facing problem</w:t>
+      </w:r>
+      <w:r>
+        <w:t>s</w:t>
+      </w:r>
+      <w:r>
+        <w:t xml:space="preserve"> during </w:t>
+      </w:r>
+      <w:r>
+        <w:t>making this project:</w:t>
+      </w:r>
+    </w:p>
+    <w:p>
+      <w:pPr>
+        <w:pStyle w:val="ListParagraph"/>
+        <w:numPr>
+          <w:ilvl w:val="0"/>
+          <w:numId w:val="3"/>
+        </w:numPr>
+      </w:pPr>
+      <w:r>
+        <w:t>The information about any user or new user or any kind of product information or order information was temporary. We could not store the information permanently.</w:t>
+      </w:r>
+    </w:p>
+    <w:p>
+      <w:pPr>
+        <w:pStyle w:val="ListParagraph"/>
+        <w:numPr>
+          <w:ilvl w:val="0"/>
+          <w:numId w:val="3"/>
+        </w:numPr>
+      </w:pPr>
+      <w:r>
+        <w:t>Validating user information, who logged in in the system.</w:t>
+      </w:r>
+    </w:p>
+    <w:p>
+      <w:pPr>
+        <w:pStyle w:val="ListParagraph"/>
+        <w:numPr>
+          <w:ilvl w:val="0"/>
+          <w:numId w:val="3"/>
+        </w:numPr>
+      </w:pPr>
+      <w:r>
+        <w:t>Distinguishing the user.</w:t>
+      </w:r>
+    </w:p>
+    <w:p>
+      <w:pPr>
+        <w:pStyle w:val="ListParagraph"/>
+        <w:numPr>
+          <w:ilvl w:val="0"/>
+          <w:numId w:val="3"/>
+        </w:numPr>
+      </w:pPr>
+      <w:r>
+        <w:t>After closing the program, the order information is deleted. Because the data was not stored permanently.</w:t>
+      </w:r>
+    </w:p>
+    <w:p>
+      <w:pPr>
+        <w:pStyle w:val="ListParagraph"/>
+        <w:numPr>
+          <w:ilvl w:val="0"/>
+          <w:numId w:val="3"/>
+        </w:numPr>
+      </w:pPr>
+      <w:r>
+        <w:t>Showing item table or order information was difficult. Aligning the information is almost impossible. Because each information has a different size.</w:t>
+      </w:r>
+    </w:p>
+    <w:p>
+      <w:pPr>
+        <w:pStyle w:val="ListParagraph"/>
+        <w:numPr>
+          <w:ilvl w:val="0"/>
+          <w:numId w:val="3"/>
+        </w:numPr>
+      </w:pPr>
+      <w:r>
+        <w:t>Giving manually unique IDs for the product is difficult.</w:t>
+      </w:r>
+    </w:p>
+    <w:p>
+      <w:pPr>
+        <w:pStyle w:val="ListParagraph"/>
+        <w:numPr>
+          <w:ilvl w:val="0"/>
+          <w:numId w:val="3"/>
+        </w:numPr>
+      </w:pPr>
+      <w:r>
+        <w:t>Giving choices accordingly to the user is difficult. For example, giving the delete product option to the admin instead of the customer is difficult.</w:t>
+      </w:r>
+    </w:p>
+    <w:p>
+      <w:pPr>
+        <w:pStyle w:val="ListParagraph"/>
+        <w:numPr>
+          <w:ilvl w:val="0"/>
+          <w:numId w:val="3"/>
+        </w:numPr>
+      </w:pPr>
+      <w:r>
+        <w:t xml:space="preserve">The </w:t>
+      </w:r>
+      <w:proofErr w:type="spellStart"/>
+      <w:proofErr w:type="gramStart"/>
+      <w:r>
+        <w:t>updateItems</w:t>
+      </w:r>
+      <w:proofErr w:type="spellEnd"/>
+      <w:r>
+        <w:t>(</w:t>
+      </w:r>
+      <w:proofErr w:type="gramEnd"/>
+      <w:r>
+        <w:t xml:space="preserve">) or </w:t>
+      </w:r>
+      <w:proofErr w:type="spellStart"/>
+      <w:r>
+        <w:t>deleteItems</w:t>
+      </w:r>
+      <w:proofErr w:type="spellEnd"/>
+      <w:r>
+        <w:t xml:space="preserve">() or </w:t>
+      </w:r>
+      <w:proofErr w:type="spellStart"/>
+      <w:r>
+        <w:t>writeItems</w:t>
+      </w:r>
+      <w:proofErr w:type="spellEnd"/>
+      <w:r>
+        <w:t>() can use for one product at the same time.</w:t>
+      </w:r>
+    </w:p>
+    <w:p>
+      <w:pPr>
+        <w:pStyle w:val="ListParagraph"/>
+        <w:ind w:left="1080"/>
+      </w:pPr>
+    </w:p>
+    <w:p>
+      <w:pPr>
+        <w:pStyle w:val="Heading1"/>
+      </w:pPr>
+      <w:r>
+        <w:lastRenderedPageBreak/>
+        <w:t>Solution of f</w:t>
+      </w:r>
+      <w:r>
+        <w:t>acing problem during making this project</w:t>
+      </w:r>
+      <w:r>
+        <w:t xml:space="preserve">: </w:t>
+      </w:r>
+    </w:p>
+    <w:p>
+      <w:pPr>
+        <w:pStyle w:val="ListParagraph"/>
+        <w:numPr>
+          <w:ilvl w:val="0"/>
+          <w:numId w:val="5"/>
+        </w:numPr>
+      </w:pPr>
+      <w:r>
+        <w:t xml:space="preserve">Storing all the information permanently, I used the file system. Actually, I used the </w:t>
+      </w:r>
+      <w:proofErr w:type="spellStart"/>
+      <w:r>
+        <w:t>openpyxl</w:t>
+      </w:r>
+      <w:proofErr w:type="spellEnd"/>
+      <w:r>
+        <w:t xml:space="preserve"> module to </w:t>
+      </w:r>
+      <w:proofErr w:type="gramStart"/>
+      <w:r>
+        <w:t>storing</w:t>
+      </w:r>
+      <w:proofErr w:type="gramEnd"/>
+      <w:r>
+        <w:t xml:space="preserve"> user or product info. Updating, deleting, or adding a new product in the item table permanently, I used this </w:t>
+      </w:r>
+      <w:proofErr w:type="spellStart"/>
+      <w:r>
+        <w:t>openpyxl</w:t>
+      </w:r>
+      <w:proofErr w:type="spellEnd"/>
+      <w:r>
+        <w:t xml:space="preserve"> module. And by using this module, I can read and write Excel(.xlsx) file.</w:t>
+      </w:r>
+    </w:p>
+    <w:p>
+      <w:pPr>
+        <w:pStyle w:val="ListParagraph"/>
+        <w:numPr>
+          <w:ilvl w:val="0"/>
+          <w:numId w:val="5"/>
+        </w:numPr>
+      </w:pPr>
+      <w:r>
+        <w:t xml:space="preserve">Whenever anyone trying to use this system for buying or other things, first s/he </w:t>
+      </w:r>
+      <w:proofErr w:type="gramStart"/>
+      <w:r>
+        <w:t>has to</w:t>
+      </w:r>
+      <w:proofErr w:type="gramEnd"/>
+      <w:r>
+        <w:t xml:space="preserve"> log in to the system. If s/he does not have any account, s/he must create an account before using this system. And new user’s information will be stored in the excel file.</w:t>
+      </w:r>
+    </w:p>
+    <w:p>
+      <w:pPr>
+        <w:pStyle w:val="ListParagraph"/>
+        <w:numPr>
+          <w:ilvl w:val="0"/>
+          <w:numId w:val="5"/>
+        </w:numPr>
+      </w:pPr>
+      <w:r>
+        <w:t>So, the system can identify the user who is trying to login into the system by retrieving users' information from the “</w:t>
+      </w:r>
+      <w:proofErr w:type="spellStart"/>
+      <w:r>
+        <w:t>userAccount</w:t>
+      </w:r>
+      <w:proofErr w:type="spellEnd"/>
+      <w:r>
+        <w:t xml:space="preserve">” sheet from the excel file. Then validate the </w:t>
+      </w:r>
+      <w:proofErr w:type="gramStart"/>
+      <w:r>
+        <w:t>user, and</w:t>
+      </w:r>
+      <w:proofErr w:type="gramEnd"/>
+      <w:r>
+        <w:t xml:space="preserve"> distinguish between admin and customer for giving choice accordingly.</w:t>
+      </w:r>
+    </w:p>
+    <w:p>
+      <w:pPr>
+        <w:pStyle w:val="ListParagraph"/>
+        <w:numPr>
+          <w:ilvl w:val="0"/>
+          <w:numId w:val="5"/>
+        </w:numPr>
+      </w:pPr>
+      <w:r>
+        <w:t>After buying anything from this system, the order information will be stored in the “</w:t>
+      </w:r>
+      <w:proofErr w:type="spellStart"/>
+      <w:r>
+        <w:t>soldProduct</w:t>
+      </w:r>
+      <w:proofErr w:type="spellEnd"/>
+      <w:r>
+        <w:t>” sheet.</w:t>
+      </w:r>
+    </w:p>
+    <w:p>
+      <w:pPr>
+        <w:pStyle w:val="ListParagraph"/>
+        <w:numPr>
+          <w:ilvl w:val="0"/>
+          <w:numId w:val="5"/>
+        </w:numPr>
+      </w:pPr>
+      <w:r>
+        <w:t xml:space="preserve">Admin can update, </w:t>
+      </w:r>
+      <w:proofErr w:type="gramStart"/>
+      <w:r>
+        <w:t>delete</w:t>
+      </w:r>
+      <w:proofErr w:type="gramEnd"/>
+      <w:r>
+        <w:t xml:space="preserve"> or add new products in the item table. Then “items” sheet will be updated accordingly.</w:t>
+      </w:r>
+    </w:p>
+    <w:p>
+      <w:pPr>
+        <w:pStyle w:val="ListParagraph"/>
+        <w:numPr>
+          <w:ilvl w:val="0"/>
+          <w:numId w:val="5"/>
+        </w:numPr>
+      </w:pPr>
+      <w:r>
+        <w:t>Showing item table or order information in a table, I used the tabulate module. By this module, I generate the table.</w:t>
+      </w:r>
+    </w:p>
+    <w:p>
+      <w:pPr>
+        <w:pStyle w:val="ListParagraph"/>
+        <w:numPr>
+          <w:ilvl w:val="0"/>
+          <w:numId w:val="5"/>
+        </w:numPr>
+      </w:pPr>
+      <w:r>
+        <w:t xml:space="preserve">Giving manually unique product IDs is difficult. So that I create a </w:t>
+      </w:r>
+      <w:proofErr w:type="spellStart"/>
+      <w:proofErr w:type="gramStart"/>
+      <w:r>
+        <w:t>giveId</w:t>
+      </w:r>
+      <w:proofErr w:type="spellEnd"/>
+      <w:r>
+        <w:t>(</w:t>
+      </w:r>
+      <w:proofErr w:type="gramEnd"/>
+      <w:r>
+        <w:t>) to generate a unique product id by retrieving and adding 1 with the last product id of the item sheet.</w:t>
+      </w:r>
+    </w:p>
+    <w:p>
+      <w:pPr>
+        <w:pStyle w:val="ListParagraph"/>
+        <w:numPr>
+          <w:ilvl w:val="0"/>
+          <w:numId w:val="5"/>
+        </w:numPr>
+      </w:pPr>
+      <w:r>
+        <w:t xml:space="preserve">I created a </w:t>
+      </w:r>
+      <w:proofErr w:type="gramStart"/>
+      <w:r>
+        <w:t>Menu(</w:t>
+      </w:r>
+      <w:proofErr w:type="gramEnd"/>
+      <w:r>
+        <w:t xml:space="preserve">) method for distinguishing the user and giving the choices accordingly. This method also checks the user validity by using the </w:t>
+      </w:r>
+      <w:proofErr w:type="spellStart"/>
+      <w:proofErr w:type="gramStart"/>
+      <w:r>
+        <w:t>logIn</w:t>
+      </w:r>
+      <w:proofErr w:type="spellEnd"/>
+      <w:r>
+        <w:t>(</w:t>
+      </w:r>
+      <w:proofErr w:type="gramEnd"/>
+      <w:r>
+        <w:t>) method.</w:t>
+      </w:r>
+    </w:p>
+    <w:p>
+      <w:pPr>
+        <w:pStyle w:val="ListParagraph"/>
+        <w:numPr>
+          <w:ilvl w:val="0"/>
+          <w:numId w:val="5"/>
+        </w:numPr>
+      </w:pPr>
+      <w:r>
+        <w:t xml:space="preserve">The </w:t>
+      </w:r>
+      <w:proofErr w:type="spellStart"/>
+      <w:proofErr w:type="gramStart"/>
+      <w:r>
+        <w:t>updateItems</w:t>
+      </w:r>
+      <w:proofErr w:type="spellEnd"/>
+      <w:r>
+        <w:t>(</w:t>
+      </w:r>
+      <w:proofErr w:type="gramEnd"/>
+      <w:r>
+        <w:t xml:space="preserve">) or </w:t>
+      </w:r>
+      <w:proofErr w:type="spellStart"/>
+      <w:r>
+        <w:t>deleteItems</w:t>
+      </w:r>
+      <w:proofErr w:type="spellEnd"/>
+      <w:r>
+        <w:t xml:space="preserve">() or </w:t>
+      </w:r>
+      <w:proofErr w:type="spellStart"/>
+      <w:r>
+        <w:t>writeItems</w:t>
+      </w:r>
+      <w:proofErr w:type="spellEnd"/>
+      <w:r>
+        <w:t>() can use for one product at the same time.</w:t>
+      </w:r>
+      <w:r>
+        <w:t xml:space="preserve"> I used those functions under condition recursively to do this again and again.</w:t>
+      </w:r>
+    </w:p>
+    <w:p>
+      <w:pPr>
+        <w:pStyle w:val="ListParagraph"/>
+        <w:ind w:left="1080"/>
+      </w:pPr>
+    </w:p>
+    <w:p>
+      <w:pPr>
+        <w:pStyle w:val="ListParagraph"/>
+        <w:ind w:left="1080"/>
+      </w:pPr>
+    </w:p>
+    <w:p>
+      <w:pPr>
+        <w:pStyle w:val="ListParagraph"/>
+        <w:ind w:left="1080"/>
+      </w:pPr>
+    </w:p>
+    <w:p>
+      <w:pPr>
+        <w:pStyle w:val="ListParagraph"/>
+        <w:ind w:left="1080"/>
+      </w:pPr>
+    </w:p>
+    <w:p>
+      <w:pPr>
+        <w:pStyle w:val="ListParagraph"/>
+        <w:ind w:left="1080"/>
+      </w:pPr>
+    </w:p>
+    <w:p>
+      <w:pPr>
+        <w:pStyle w:val="Heading1"/>
+      </w:pPr>
+      <w:r>
+        <w:t>Flow chart:</w:t>
+      </w:r>
+    </w:p>
+    <w:p>
+      <w:r>
+        <w:t xml:space="preserve">I have designed this program for two types of users. </w:t>
+      </w:r>
+    </w:p>
+    <w:p>
+      <w:pPr>
+        <w:pStyle w:val="ListParagraph"/>
+        <w:numPr>
+          <w:ilvl w:val="0"/>
+          <w:numId w:val="6"/>
+        </w:numPr>
+      </w:pPr>
+      <w:r>
+        <w:t>Admin.</w:t>
+      </w:r>
+    </w:p>
+    <w:p>
+      <w:pPr>
+        <w:pStyle w:val="ListParagraph"/>
+        <w:numPr>
+          <w:ilvl w:val="0"/>
+          <w:numId w:val="6"/>
+        </w:numPr>
+      </w:pPr>
+      <w:r>
+        <w:t>Customers.</w:t>
+      </w:r>
+    </w:p>
+    <w:p>
+      <w:pPr>
+        <w:ind w:left="360"/>
+      </w:pPr>
+      <w:r>
+        <w:t>That’s why I draw the flow chart on a different page for each user.</w:t>
+      </w:r>
+    </w:p>
+    <w:p/>
+    <w:p>
+      <w:pPr>
+        <w:pStyle w:val="ListParagraph"/>
+        <w:ind w:left="1080"/>
+      </w:pPr>
+      <w:r>
+        <w:rPr>
+          <w:noProof/>
+        </w:rPr>
+        <w:lastRenderedPageBreak/>
+        <w:drawing>
+          <wp:inline distT="0" distB="0" distL="0" distR="0" wp14:anchorId="63F70C18" wp14:editId="17EAA77E">
+            <wp:extent cx="5934075" cy="6591300"/>
+            <wp:effectExtent l="0" t="0" r="9525" b="0"/>
+            <wp:docPr id="1" name="Picture 1"/>
+            <wp:cNvGraphicFramePr>
+              <a:graphicFrameLocks xmlns:a="http://schemas.openxmlformats.org/drawingml/2006/main" noChangeAspect="1"/>
+            </wp:cNvGraphicFramePr>
+            <a:graphic xmlns:a="http://schemas.openxmlformats.org/drawingml/2006/main">
+              <a:graphicData uri="http://schemas.openxmlformats.org/drawingml/2006/picture">
+                <pic:pic xmlns:pic="http://schemas.openxmlformats.org/drawingml/2006/picture">
+                  <pic:nvPicPr>
+                    <pic:cNvPr id="0" name="Picture 1"/>
+                    <pic:cNvPicPr>
+                      <a:picLocks noChangeAspect="1" noChangeArrowheads="1"/>
+                    </pic:cNvPicPr>
+                  </pic:nvPicPr>
+                  <pic:blipFill>
+                    <a:blip r:embed="rId5">
+                      <a:extLst>
+                        <a:ext uri="{28A0092B-C50C-407E-A947-70E740481C1C}">
+                          <a14:useLocalDpi xmlns:a14="http://schemas.microsoft.com/office/drawing/2010/main" val="0"/>
+                        </a:ext>
+                      </a:extLst>
+                    </a:blip>
+                    <a:srcRect/>
+                    <a:stretch>
+                      <a:fillRect/>
+                    </a:stretch>
+                  </pic:blipFill>
+                  <pic:spPr bwMode="auto">
+                    <a:xfrm>
+                      <a:off x="0" y="0"/>
+                      <a:ext cx="5934075" cy="6591300"/>
+                    </a:xfrm>
+                    <a:prstGeom prst="rect">
+                      <a:avLst/>
+                    </a:prstGeom>
+                    <a:noFill/>
+                    <a:ln>
+                      <a:noFill/>
+                    </a:ln>
+                  </pic:spPr>
+                </pic:pic>
+              </a:graphicData>
+            </a:graphic>
+          </wp:inline>
+        </w:drawing>
+      </w:r>
+    </w:p>
+    <w:p>
+      <w:pPr>
+        <w:pStyle w:val="ListParagraph"/>
+        <w:ind w:left="1080"/>
+      </w:pPr>
+      <w:r>
+        <w:t>This is the flow chart of the customer and main menu.</w:t>
+      </w:r>
+    </w:p>
+    <w:p>
+      <w:pPr>
+        <w:pStyle w:val="ListParagraph"/>
+        <w:ind w:left="1080"/>
+      </w:pPr>
+    </w:p>
+    <w:p>
+      <w:pPr>
+        <w:pStyle w:val="ListParagraph"/>
+        <w:ind w:left="1080"/>
+      </w:pPr>
+    </w:p>
+    <w:p>
+      <w:pPr>
+        <w:pStyle w:val="ListParagraph"/>
+        <w:ind w:left="1080"/>
+      </w:pPr>
+    </w:p>
+    <w:p>
+      <w:pPr>
+        <w:pStyle w:val="ListParagraph"/>
+        <w:ind w:left="1080"/>
+      </w:pPr>
+    </w:p>
+    <w:p>
+      <w:pPr>
+        <w:pStyle w:val="ListParagraph"/>
+        <w:ind w:left="1080"/>
+      </w:pPr>
+    </w:p>
+    <w:p>
+      <w:pPr>
+        <w:pStyle w:val="ListParagraph"/>
+        <w:ind w:left="1080"/>
+      </w:pPr>
+    </w:p>
+    <w:p>
+      <w:pPr>
+        <w:pStyle w:val="ListParagraph"/>
+        <w:ind w:left="1080"/>
+      </w:pPr>
+    </w:p>
+    <w:p>
+      <w:pPr>
+        <w:pStyle w:val="ListParagraph"/>
+        <w:ind w:left="1080"/>
+      </w:pPr>
+      <w:r>
+        <w:rPr>
+          <w:noProof/>
+        </w:rPr>
+        <w:lastRenderedPageBreak/>
+        <w:drawing>
+          <wp:inline distT="0" distB="0" distL="0" distR="0" wp14:anchorId="6EDE3F4C" wp14:editId="5A838391">
+            <wp:extent cx="5934710" cy="5106670"/>
+            <wp:effectExtent l="0" t="0" r="8890" b="0"/>
+            <wp:docPr id="2" name="Picture 2"/>
+            <wp:cNvGraphicFramePr>
+              <a:graphicFrameLocks xmlns:a="http://schemas.openxmlformats.org/drawingml/2006/main" noChangeAspect="1"/>
+            </wp:cNvGraphicFramePr>
+            <a:graphic xmlns:a="http://schemas.openxmlformats.org/drawingml/2006/main">
+              <a:graphicData uri="http://schemas.openxmlformats.org/drawingml/2006/picture">
+                <pic:pic xmlns:pic="http://schemas.openxmlformats.org/drawingml/2006/picture">
+                  <pic:nvPicPr>
+                    <pic:cNvPr id="0" name="Picture 2"/>
+                    <pic:cNvPicPr>
+                      <a:picLocks noChangeAspect="1" noChangeArrowheads="1"/>
+                    </pic:cNvPicPr>
+                  </pic:nvPicPr>
+                  <pic:blipFill>
+                    <a:blip r:embed="rId6">
+                      <a:extLst>
+                        <a:ext uri="{28A0092B-C50C-407E-A947-70E740481C1C}">
+                          <a14:useLocalDpi xmlns:a14="http://schemas.microsoft.com/office/drawing/2010/main" val="0"/>
+                        </a:ext>
+                      </a:extLst>
+                    </a:blip>
+                    <a:srcRect/>
+                    <a:stretch>
+                      <a:fillRect/>
+                    </a:stretch>
+                  </pic:blipFill>
+                  <pic:spPr bwMode="auto">
+                    <a:xfrm>
+                      <a:off x="0" y="0"/>
+                      <a:ext cx="5934710" cy="5106670"/>
+                    </a:xfrm>
+                    <a:prstGeom prst="rect">
+                      <a:avLst/>
+                    </a:prstGeom>
+                    <a:noFill/>
+                    <a:ln>
+                      <a:noFill/>
+                    </a:ln>
+                  </pic:spPr>
+                </pic:pic>
+              </a:graphicData>
+            </a:graphic>
+          </wp:inline>
+        </w:drawing>
+      </w:r>
+    </w:p>
+    <w:p>
+      <w:pPr>
+        <w:pStyle w:val="ListParagraph"/>
+        <w:ind w:left="1080"/>
+      </w:pPr>
+      <w:r>
+        <w:t xml:space="preserve">This is the flow chart for the </w:t>
+      </w:r>
+      <w:proofErr w:type="gramStart"/>
+      <w:r>
+        <w:t>Admin</w:t>
+      </w:r>
+      <w:proofErr w:type="gramEnd"/>
+    </w:p>
+    <w:p>
+      <w:pPr>
+        <w:pStyle w:val="ListParagraph"/>
+        <w:ind w:left="1080"/>
+      </w:pPr>
+    </w:p>
+    <w:p>
+      <w:pPr>
+        <w:pStyle w:val="ListParagraph"/>
+        <w:ind w:left="1080"/>
+      </w:pPr>
+    </w:p>
+    <w:p>
+      <w:pPr>
+        <w:pStyle w:val="ListParagraph"/>
+        <w:ind w:left="1080"/>
+      </w:pPr>
+    </w:p>
+    <w:p>
+      <w:pPr>
+        <w:pStyle w:val="ListParagraph"/>
+        <w:ind w:left="1080"/>
+      </w:pPr>
+    </w:p>
+    <w:p>
+      <w:pPr>
+        <w:pStyle w:val="ListParagraph"/>
+        <w:ind w:left="1080"/>
+      </w:pPr>
+    </w:p>
+    <w:p>
+      <w:pPr>
+        <w:pStyle w:val="ListParagraph"/>
+        <w:ind w:left="1080"/>
+      </w:pPr>
+    </w:p>
+    <w:p>
+      <w:pPr>
+        <w:pStyle w:val="ListParagraph"/>
+        <w:ind w:left="1080"/>
+      </w:pPr>
+    </w:p>
+    <w:p>
+      <w:pPr>
+        <w:pStyle w:val="ListParagraph"/>
+        <w:ind w:left="1080"/>
+      </w:pPr>
+    </w:p>
+    <w:p>
+      <w:pPr>
+        <w:pStyle w:val="ListParagraph"/>
+        <w:ind w:left="1080"/>
+      </w:pPr>
+    </w:p>
+    <w:p>
+      <w:pPr>
+        <w:pStyle w:val="ListParagraph"/>
+        <w:ind w:left="1080"/>
+      </w:pPr>
+    </w:p>
+    <w:p>
+      <w:pPr>
+        <w:pStyle w:val="ListParagraph"/>
+        <w:ind w:left="1080"/>
+      </w:pPr>
+    </w:p>
+    <w:p>
+      <w:pPr>
+        <w:pStyle w:val="ListParagraph"/>
+        <w:ind w:left="1080"/>
+      </w:pPr>
+    </w:p>
+    <w:p>
+      <w:pPr>
+        <w:pStyle w:val="ListParagraph"/>
+        <w:ind w:left="1080"/>
+      </w:pPr>
+    </w:p>
+    <w:p>
+      <w:pPr>
+        <w:pStyle w:val="ListParagraph"/>
+        <w:ind w:left="1080"/>
+      </w:pPr>
+    </w:p>
+    <w:p>
+      <w:pPr>
+        <w:pStyle w:val="ListParagraph"/>
+        <w:ind w:left="1080"/>
+      </w:pPr>
+    </w:p>
+    <w:p>
+      <w:pPr>
+        <w:pStyle w:val="ListParagraph"/>
+        <w:ind w:left="1080"/>
+      </w:pPr>
     </w:p>
     <w:p/>
     <w:p/>
@@ -50,6 +990,563 @@
     </w:sectPr>
   </w:body>
 </w:document>
+</file>
+
+<file path=word/numbering.xml><?xml version="1.0" encoding="utf-8"?>
+<w:numbering xmlns:wpc="http://schemas.microsoft.com/office/word/2010/wordprocessingCanvas" xmlns:cx="http://schemas.microsoft.com/office/drawing/2014/chartex" xmlns:cx1="http://schemas.microsoft.com/office/drawing/2015/9/8/chartex" xmlns:cx2="http://schemas.microsoft.com/office/drawing/2015/10/21/chartex" xmlns:cx3="http://schemas.microsoft.com/office/drawing/2016/5/9/chartex" xmlns:cx4="http://schemas.microsoft.com/office/drawing/2016/5/10/chartex" xmlns:cx5="http://schemas.microsoft.com/office/drawing/2016/5/11/chartex" xmlns:cx6="http://schemas.microsoft.com/office/drawing/2016/5/12/chartex" xmlns:cx7="http://schemas.microsoft.com/office/drawing/2016/5/13/chartex" xmlns:cx8="http://schemas.microsoft.com/office/drawing/2016/5/14/chartex" xmlns:mc="http://schemas.openxmlformats.org/markup-compatibility/2006" xmlns:aink="http://schemas.microsoft.com/office/drawing/2016/ink" xmlns:am3d="http://schemas.microsoft.com/office/drawing/2017/model3d" xmlns:o="urn:schemas-microsoft-com:office:office" xmlns:r="http://schemas.openxmlformats.org/officeDocument/2006/relationships" xmlns:m="http://schemas.openxmlformats.org/officeDocument/2006/math" xmlns:v="urn:schemas-microsoft-com:vml" xmlns:wp14="http://schemas.microsoft.com/office/word/2010/wordprocessingDrawing" xmlns:wp="http://schemas.openxmlformats.org/drawingml/2006/wordprocessingDrawing" xmlns:w10="urn:schemas-microsoft-com:office:word" xmlns:w="http://schemas.openxmlformats.org/wordprocessingml/2006/main" xmlns:w14="http://schemas.microsoft.com/office/word/2010/wordml" xmlns:w15="http://schemas.microsoft.com/office/word/2012/wordml" xmlns:w16cex="http://schemas.microsoft.com/office/word/2018/wordml/cex" xmlns:w16cid="http://schemas.microsoft.com/office/word/2016/wordml/cid" xmlns:w16="http://schemas.microsoft.com/office/word/2018/wordml" xmlns:w16sdtdh="http://schemas.microsoft.com/office/word/2020/wordml/sdtdatahash" xmlns:w16se="http://schemas.microsoft.com/office/word/2015/wordml/symex" xmlns:wpg="http://schemas.microsoft.com/office/word/2010/wordprocessingGroup" xmlns:wpi="http://schemas.microsoft.com/office/word/2010/wordprocessingInk" xmlns:wne="http://schemas.microsoft.com/office/word/2006/wordml" xmlns:wps="http://schemas.microsoft.com/office/word/2010/wordprocessingShape" mc:Ignorable="w14 w15 w16se w16cid w16 w16cex w16sdtdh wp14">
+  <w:abstractNum w:abstractNumId="0" w15:restartNumberingAfterBreak="0">
+    <w:nsid w:val="07A02739"/>
+    <w:multiLevelType w:val="hybridMultilevel"/>
+    <w:tmpl w:val="3BBCF4E4"/>
+    <w:lvl w:ilvl="0" w:tplc="66DC7DD0">
+      <w:start w:val="1"/>
+      <w:numFmt w:val="lowerRoman"/>
+      <w:lvlText w:val="%1)"/>
+      <w:lvlJc w:val="left"/>
+      <w:pPr>
+        <w:ind w:left="1080" w:hanging="720"/>
+      </w:pPr>
+      <w:rPr>
+        <w:rFonts w:hint="default"/>
+      </w:rPr>
+    </w:lvl>
+    <w:lvl w:ilvl="1" w:tplc="04090019" w:tentative="1">
+      <w:start w:val="1"/>
+      <w:numFmt w:val="lowerLetter"/>
+      <w:lvlText w:val="%2."/>
+      <w:lvlJc w:val="left"/>
+      <w:pPr>
+        <w:ind w:left="1440" w:hanging="360"/>
+      </w:pPr>
+    </w:lvl>
+    <w:lvl w:ilvl="2" w:tplc="0409001B" w:tentative="1">
+      <w:start w:val="1"/>
+      <w:numFmt w:val="lowerRoman"/>
+      <w:lvlText w:val="%3."/>
+      <w:lvlJc w:val="right"/>
+      <w:pPr>
+        <w:ind w:left="2160" w:hanging="180"/>
+      </w:pPr>
+    </w:lvl>
+    <w:lvl w:ilvl="3" w:tplc="0409000F" w:tentative="1">
+      <w:start w:val="1"/>
+      <w:numFmt w:val="decimal"/>
+      <w:lvlText w:val="%4."/>
+      <w:lvlJc w:val="left"/>
+      <w:pPr>
+        <w:ind w:left="2880" w:hanging="360"/>
+      </w:pPr>
+    </w:lvl>
+    <w:lvl w:ilvl="4" w:tplc="04090019" w:tentative="1">
+      <w:start w:val="1"/>
+      <w:numFmt w:val="lowerLetter"/>
+      <w:lvlText w:val="%5."/>
+      <w:lvlJc w:val="left"/>
+      <w:pPr>
+        <w:ind w:left="3600" w:hanging="360"/>
+      </w:pPr>
+    </w:lvl>
+    <w:lvl w:ilvl="5" w:tplc="0409001B" w:tentative="1">
+      <w:start w:val="1"/>
+      <w:numFmt w:val="lowerRoman"/>
+      <w:lvlText w:val="%6."/>
+      <w:lvlJc w:val="right"/>
+      <w:pPr>
+        <w:ind w:left="4320" w:hanging="180"/>
+      </w:pPr>
+    </w:lvl>
+    <w:lvl w:ilvl="6" w:tplc="0409000F" w:tentative="1">
+      <w:start w:val="1"/>
+      <w:numFmt w:val="decimal"/>
+      <w:lvlText w:val="%7."/>
+      <w:lvlJc w:val="left"/>
+      <w:pPr>
+        <w:ind w:left="5040" w:hanging="360"/>
+      </w:pPr>
+    </w:lvl>
+    <w:lvl w:ilvl="7" w:tplc="04090019" w:tentative="1">
+      <w:start w:val="1"/>
+      <w:numFmt w:val="lowerLetter"/>
+      <w:lvlText w:val="%8."/>
+      <w:lvlJc w:val="left"/>
+      <w:pPr>
+        <w:ind w:left="5760" w:hanging="360"/>
+      </w:pPr>
+    </w:lvl>
+    <w:lvl w:ilvl="8" w:tplc="0409001B" w:tentative="1">
+      <w:start w:val="1"/>
+      <w:numFmt w:val="lowerRoman"/>
+      <w:lvlText w:val="%9."/>
+      <w:lvlJc w:val="right"/>
+      <w:pPr>
+        <w:ind w:left="6480" w:hanging="180"/>
+      </w:pPr>
+    </w:lvl>
+  </w:abstractNum>
+  <w:abstractNum w:abstractNumId="1" w15:restartNumberingAfterBreak="0">
+    <w:nsid w:val="0C2C24C2"/>
+    <w:multiLevelType w:val="hybridMultilevel"/>
+    <w:tmpl w:val="F072C6CC"/>
+    <w:lvl w:ilvl="0" w:tplc="4F3406FA">
+      <w:start w:val="1"/>
+      <w:numFmt w:val="lowerRoman"/>
+      <w:lvlText w:val="%1)"/>
+      <w:lvlJc w:val="left"/>
+      <w:pPr>
+        <w:ind w:left="1080" w:hanging="720"/>
+      </w:pPr>
+      <w:rPr>
+        <w:rFonts w:hint="default"/>
+      </w:rPr>
+    </w:lvl>
+    <w:lvl w:ilvl="1" w:tplc="04090019" w:tentative="1">
+      <w:start w:val="1"/>
+      <w:numFmt w:val="lowerLetter"/>
+      <w:lvlText w:val="%2."/>
+      <w:lvlJc w:val="left"/>
+      <w:pPr>
+        <w:ind w:left="1440" w:hanging="360"/>
+      </w:pPr>
+    </w:lvl>
+    <w:lvl w:ilvl="2" w:tplc="0409001B" w:tentative="1">
+      <w:start w:val="1"/>
+      <w:numFmt w:val="lowerRoman"/>
+      <w:lvlText w:val="%3."/>
+      <w:lvlJc w:val="right"/>
+      <w:pPr>
+        <w:ind w:left="2160" w:hanging="180"/>
+      </w:pPr>
+    </w:lvl>
+    <w:lvl w:ilvl="3" w:tplc="0409000F" w:tentative="1">
+      <w:start w:val="1"/>
+      <w:numFmt w:val="decimal"/>
+      <w:lvlText w:val="%4."/>
+      <w:lvlJc w:val="left"/>
+      <w:pPr>
+        <w:ind w:left="2880" w:hanging="360"/>
+      </w:pPr>
+    </w:lvl>
+    <w:lvl w:ilvl="4" w:tplc="04090019" w:tentative="1">
+      <w:start w:val="1"/>
+      <w:numFmt w:val="lowerLetter"/>
+      <w:lvlText w:val="%5."/>
+      <w:lvlJc w:val="left"/>
+      <w:pPr>
+        <w:ind w:left="3600" w:hanging="360"/>
+      </w:pPr>
+    </w:lvl>
+    <w:lvl w:ilvl="5" w:tplc="0409001B" w:tentative="1">
+      <w:start w:val="1"/>
+      <w:numFmt w:val="lowerRoman"/>
+      <w:lvlText w:val="%6."/>
+      <w:lvlJc w:val="right"/>
+      <w:pPr>
+        <w:ind w:left="4320" w:hanging="180"/>
+      </w:pPr>
+    </w:lvl>
+    <w:lvl w:ilvl="6" w:tplc="0409000F" w:tentative="1">
+      <w:start w:val="1"/>
+      <w:numFmt w:val="decimal"/>
+      <w:lvlText w:val="%7."/>
+      <w:lvlJc w:val="left"/>
+      <w:pPr>
+        <w:ind w:left="5040" w:hanging="360"/>
+      </w:pPr>
+    </w:lvl>
+    <w:lvl w:ilvl="7" w:tplc="04090019" w:tentative="1">
+      <w:start w:val="1"/>
+      <w:numFmt w:val="lowerLetter"/>
+      <w:lvlText w:val="%8."/>
+      <w:lvlJc w:val="left"/>
+      <w:pPr>
+        <w:ind w:left="5760" w:hanging="360"/>
+      </w:pPr>
+    </w:lvl>
+    <w:lvl w:ilvl="8" w:tplc="0409001B" w:tentative="1">
+      <w:start w:val="1"/>
+      <w:numFmt w:val="lowerRoman"/>
+      <w:lvlText w:val="%9."/>
+      <w:lvlJc w:val="right"/>
+      <w:pPr>
+        <w:ind w:left="6480" w:hanging="180"/>
+      </w:pPr>
+    </w:lvl>
+  </w:abstractNum>
+  <w:abstractNum w:abstractNumId="2" w15:restartNumberingAfterBreak="0">
+    <w:nsid w:val="579C436B"/>
+    <w:multiLevelType w:val="hybridMultilevel"/>
+    <w:tmpl w:val="C1C40330"/>
+    <w:lvl w:ilvl="0" w:tplc="CD5E48EA">
+      <w:start w:val="1"/>
+      <w:numFmt w:val="lowerRoman"/>
+      <w:lvlText w:val="%1)"/>
+      <w:lvlJc w:val="left"/>
+      <w:pPr>
+        <w:ind w:left="1080" w:hanging="720"/>
+      </w:pPr>
+      <w:rPr>
+        <w:rFonts w:hint="default"/>
+      </w:rPr>
+    </w:lvl>
+    <w:lvl w:ilvl="1" w:tplc="04090019" w:tentative="1">
+      <w:start w:val="1"/>
+      <w:numFmt w:val="lowerLetter"/>
+      <w:lvlText w:val="%2."/>
+      <w:lvlJc w:val="left"/>
+      <w:pPr>
+        <w:ind w:left="1440" w:hanging="360"/>
+      </w:pPr>
+    </w:lvl>
+    <w:lvl w:ilvl="2" w:tplc="0409001B" w:tentative="1">
+      <w:start w:val="1"/>
+      <w:numFmt w:val="lowerRoman"/>
+      <w:lvlText w:val="%3."/>
+      <w:lvlJc w:val="right"/>
+      <w:pPr>
+        <w:ind w:left="2160" w:hanging="180"/>
+      </w:pPr>
+    </w:lvl>
+    <w:lvl w:ilvl="3" w:tplc="0409000F" w:tentative="1">
+      <w:start w:val="1"/>
+      <w:numFmt w:val="decimal"/>
+      <w:lvlText w:val="%4."/>
+      <w:lvlJc w:val="left"/>
+      <w:pPr>
+        <w:ind w:left="2880" w:hanging="360"/>
+      </w:pPr>
+    </w:lvl>
+    <w:lvl w:ilvl="4" w:tplc="04090019" w:tentative="1">
+      <w:start w:val="1"/>
+      <w:numFmt w:val="lowerLetter"/>
+      <w:lvlText w:val="%5."/>
+      <w:lvlJc w:val="left"/>
+      <w:pPr>
+        <w:ind w:left="3600" w:hanging="360"/>
+      </w:pPr>
+    </w:lvl>
+    <w:lvl w:ilvl="5" w:tplc="0409001B" w:tentative="1">
+      <w:start w:val="1"/>
+      <w:numFmt w:val="lowerRoman"/>
+      <w:lvlText w:val="%6."/>
+      <w:lvlJc w:val="right"/>
+      <w:pPr>
+        <w:ind w:left="4320" w:hanging="180"/>
+      </w:pPr>
+    </w:lvl>
+    <w:lvl w:ilvl="6" w:tplc="0409000F" w:tentative="1">
+      <w:start w:val="1"/>
+      <w:numFmt w:val="decimal"/>
+      <w:lvlText w:val="%7."/>
+      <w:lvlJc w:val="left"/>
+      <w:pPr>
+        <w:ind w:left="5040" w:hanging="360"/>
+      </w:pPr>
+    </w:lvl>
+    <w:lvl w:ilvl="7" w:tplc="04090019" w:tentative="1">
+      <w:start w:val="1"/>
+      <w:numFmt w:val="lowerLetter"/>
+      <w:lvlText w:val="%8."/>
+      <w:lvlJc w:val="left"/>
+      <w:pPr>
+        <w:ind w:left="5760" w:hanging="360"/>
+      </w:pPr>
+    </w:lvl>
+    <w:lvl w:ilvl="8" w:tplc="0409001B" w:tentative="1">
+      <w:start w:val="1"/>
+      <w:numFmt w:val="lowerRoman"/>
+      <w:lvlText w:val="%9."/>
+      <w:lvlJc w:val="right"/>
+      <w:pPr>
+        <w:ind w:left="6480" w:hanging="180"/>
+      </w:pPr>
+    </w:lvl>
+  </w:abstractNum>
+  <w:abstractNum w:abstractNumId="3" w15:restartNumberingAfterBreak="0">
+    <w:nsid w:val="60723768"/>
+    <w:multiLevelType w:val="hybridMultilevel"/>
+    <w:tmpl w:val="32820C98"/>
+    <w:lvl w:ilvl="0" w:tplc="9CACEC98">
+      <w:start w:val="1"/>
+      <w:numFmt w:val="lowerRoman"/>
+      <w:lvlText w:val="%1)"/>
+      <w:lvlJc w:val="left"/>
+      <w:pPr>
+        <w:ind w:left="1080" w:hanging="720"/>
+      </w:pPr>
+      <w:rPr>
+        <w:rFonts w:hint="default"/>
+      </w:rPr>
+    </w:lvl>
+    <w:lvl w:ilvl="1" w:tplc="04090019" w:tentative="1">
+      <w:start w:val="1"/>
+      <w:numFmt w:val="lowerLetter"/>
+      <w:lvlText w:val="%2."/>
+      <w:lvlJc w:val="left"/>
+      <w:pPr>
+        <w:ind w:left="1440" w:hanging="360"/>
+      </w:pPr>
+    </w:lvl>
+    <w:lvl w:ilvl="2" w:tplc="0409001B" w:tentative="1">
+      <w:start w:val="1"/>
+      <w:numFmt w:val="lowerRoman"/>
+      <w:lvlText w:val="%3."/>
+      <w:lvlJc w:val="right"/>
+      <w:pPr>
+        <w:ind w:left="2160" w:hanging="180"/>
+      </w:pPr>
+    </w:lvl>
+    <w:lvl w:ilvl="3" w:tplc="0409000F" w:tentative="1">
+      <w:start w:val="1"/>
+      <w:numFmt w:val="decimal"/>
+      <w:lvlText w:val="%4."/>
+      <w:lvlJc w:val="left"/>
+      <w:pPr>
+        <w:ind w:left="2880" w:hanging="360"/>
+      </w:pPr>
+    </w:lvl>
+    <w:lvl w:ilvl="4" w:tplc="04090019" w:tentative="1">
+      <w:start w:val="1"/>
+      <w:numFmt w:val="lowerLetter"/>
+      <w:lvlText w:val="%5."/>
+      <w:lvlJc w:val="left"/>
+      <w:pPr>
+        <w:ind w:left="3600" w:hanging="360"/>
+      </w:pPr>
+    </w:lvl>
+    <w:lvl w:ilvl="5" w:tplc="0409001B" w:tentative="1">
+      <w:start w:val="1"/>
+      <w:numFmt w:val="lowerRoman"/>
+      <w:lvlText w:val="%6."/>
+      <w:lvlJc w:val="right"/>
+      <w:pPr>
+        <w:ind w:left="4320" w:hanging="180"/>
+      </w:pPr>
+    </w:lvl>
+    <w:lvl w:ilvl="6" w:tplc="0409000F" w:tentative="1">
+      <w:start w:val="1"/>
+      <w:numFmt w:val="decimal"/>
+      <w:lvlText w:val="%7."/>
+      <w:lvlJc w:val="left"/>
+      <w:pPr>
+        <w:ind w:left="5040" w:hanging="360"/>
+      </w:pPr>
+    </w:lvl>
+    <w:lvl w:ilvl="7" w:tplc="04090019" w:tentative="1">
+      <w:start w:val="1"/>
+      <w:numFmt w:val="lowerLetter"/>
+      <w:lvlText w:val="%8."/>
+      <w:lvlJc w:val="left"/>
+      <w:pPr>
+        <w:ind w:left="5760" w:hanging="360"/>
+      </w:pPr>
+    </w:lvl>
+    <w:lvl w:ilvl="8" w:tplc="0409001B" w:tentative="1">
+      <w:start w:val="1"/>
+      <w:numFmt w:val="lowerRoman"/>
+      <w:lvlText w:val="%9."/>
+      <w:lvlJc w:val="right"/>
+      <w:pPr>
+        <w:ind w:left="6480" w:hanging="180"/>
+      </w:pPr>
+    </w:lvl>
+  </w:abstractNum>
+  <w:abstractNum w:abstractNumId="4" w15:restartNumberingAfterBreak="0">
+    <w:nsid w:val="6F1710C8"/>
+    <w:multiLevelType w:val="hybridMultilevel"/>
+    <w:tmpl w:val="775C8722"/>
+    <w:lvl w:ilvl="0" w:tplc="10FE2090">
+      <w:start w:val="1"/>
+      <w:numFmt w:val="lowerRoman"/>
+      <w:lvlText w:val="%1)"/>
+      <w:lvlJc w:val="left"/>
+      <w:pPr>
+        <w:ind w:left="1080" w:hanging="720"/>
+      </w:pPr>
+      <w:rPr>
+        <w:rFonts w:hint="default"/>
+      </w:rPr>
+    </w:lvl>
+    <w:lvl w:ilvl="1" w:tplc="04090019" w:tentative="1">
+      <w:start w:val="1"/>
+      <w:numFmt w:val="lowerLetter"/>
+      <w:lvlText w:val="%2."/>
+      <w:lvlJc w:val="left"/>
+      <w:pPr>
+        <w:ind w:left="1440" w:hanging="360"/>
+      </w:pPr>
+    </w:lvl>
+    <w:lvl w:ilvl="2" w:tplc="0409001B" w:tentative="1">
+      <w:start w:val="1"/>
+      <w:numFmt w:val="lowerRoman"/>
+      <w:lvlText w:val="%3."/>
+      <w:lvlJc w:val="right"/>
+      <w:pPr>
+        <w:ind w:left="2160" w:hanging="180"/>
+      </w:pPr>
+    </w:lvl>
+    <w:lvl w:ilvl="3" w:tplc="0409000F" w:tentative="1">
+      <w:start w:val="1"/>
+      <w:numFmt w:val="decimal"/>
+      <w:lvlText w:val="%4."/>
+      <w:lvlJc w:val="left"/>
+      <w:pPr>
+        <w:ind w:left="2880" w:hanging="360"/>
+      </w:pPr>
+    </w:lvl>
+    <w:lvl w:ilvl="4" w:tplc="04090019" w:tentative="1">
+      <w:start w:val="1"/>
+      <w:numFmt w:val="lowerLetter"/>
+      <w:lvlText w:val="%5."/>
+      <w:lvlJc w:val="left"/>
+      <w:pPr>
+        <w:ind w:left="3600" w:hanging="360"/>
+      </w:pPr>
+    </w:lvl>
+    <w:lvl w:ilvl="5" w:tplc="0409001B" w:tentative="1">
+      <w:start w:val="1"/>
+      <w:numFmt w:val="lowerRoman"/>
+      <w:lvlText w:val="%6."/>
+      <w:lvlJc w:val="right"/>
+      <w:pPr>
+        <w:ind w:left="4320" w:hanging="180"/>
+      </w:pPr>
+    </w:lvl>
+    <w:lvl w:ilvl="6" w:tplc="0409000F" w:tentative="1">
+      <w:start w:val="1"/>
+      <w:numFmt w:val="decimal"/>
+      <w:lvlText w:val="%7."/>
+      <w:lvlJc w:val="left"/>
+      <w:pPr>
+        <w:ind w:left="5040" w:hanging="360"/>
+      </w:pPr>
+    </w:lvl>
+    <w:lvl w:ilvl="7" w:tplc="04090019" w:tentative="1">
+      <w:start w:val="1"/>
+      <w:numFmt w:val="lowerLetter"/>
+      <w:lvlText w:val="%8."/>
+      <w:lvlJc w:val="left"/>
+      <w:pPr>
+        <w:ind w:left="5760" w:hanging="360"/>
+      </w:pPr>
+    </w:lvl>
+    <w:lvl w:ilvl="8" w:tplc="0409001B" w:tentative="1">
+      <w:start w:val="1"/>
+      <w:numFmt w:val="lowerRoman"/>
+      <w:lvlText w:val="%9."/>
+      <w:lvlJc w:val="right"/>
+      <w:pPr>
+        <w:ind w:left="6480" w:hanging="180"/>
+      </w:pPr>
+    </w:lvl>
+  </w:abstractNum>
+  <w:abstractNum w:abstractNumId="5" w15:restartNumberingAfterBreak="0">
+    <w:nsid w:val="75730002"/>
+    <w:multiLevelType w:val="hybridMultilevel"/>
+    <w:tmpl w:val="026AE7A0"/>
+    <w:lvl w:ilvl="0" w:tplc="CC52E31A">
+      <w:start w:val="1"/>
+      <w:numFmt w:val="lowerRoman"/>
+      <w:lvlText w:val="%1)"/>
+      <w:lvlJc w:val="left"/>
+      <w:pPr>
+        <w:ind w:left="1080" w:hanging="720"/>
+      </w:pPr>
+      <w:rPr>
+        <w:rFonts w:hint="default"/>
+      </w:rPr>
+    </w:lvl>
+    <w:lvl w:ilvl="1" w:tplc="04090019" w:tentative="1">
+      <w:start w:val="1"/>
+      <w:numFmt w:val="lowerLetter"/>
+      <w:lvlText w:val="%2."/>
+      <w:lvlJc w:val="left"/>
+      <w:pPr>
+        <w:ind w:left="1440" w:hanging="360"/>
+      </w:pPr>
+    </w:lvl>
+    <w:lvl w:ilvl="2" w:tplc="0409001B" w:tentative="1">
+      <w:start w:val="1"/>
+      <w:numFmt w:val="lowerRoman"/>
+      <w:lvlText w:val="%3."/>
+      <w:lvlJc w:val="right"/>
+      <w:pPr>
+        <w:ind w:left="2160" w:hanging="180"/>
+      </w:pPr>
+    </w:lvl>
+    <w:lvl w:ilvl="3" w:tplc="0409000F" w:tentative="1">
+      <w:start w:val="1"/>
+      <w:numFmt w:val="decimal"/>
+      <w:lvlText w:val="%4."/>
+      <w:lvlJc w:val="left"/>
+      <w:pPr>
+        <w:ind w:left="2880" w:hanging="360"/>
+      </w:pPr>
+    </w:lvl>
+    <w:lvl w:ilvl="4" w:tplc="04090019" w:tentative="1">
+      <w:start w:val="1"/>
+      <w:numFmt w:val="lowerLetter"/>
+      <w:lvlText w:val="%5."/>
+      <w:lvlJc w:val="left"/>
+      <w:pPr>
+        <w:ind w:left="3600" w:hanging="360"/>
+      </w:pPr>
+    </w:lvl>
+    <w:lvl w:ilvl="5" w:tplc="0409001B" w:tentative="1">
+      <w:start w:val="1"/>
+      <w:numFmt w:val="lowerRoman"/>
+      <w:lvlText w:val="%6."/>
+      <w:lvlJc w:val="right"/>
+      <w:pPr>
+        <w:ind w:left="4320" w:hanging="180"/>
+      </w:pPr>
+    </w:lvl>
+    <w:lvl w:ilvl="6" w:tplc="0409000F" w:tentative="1">
+      <w:start w:val="1"/>
+      <w:numFmt w:val="decimal"/>
+      <w:lvlText w:val="%7."/>
+      <w:lvlJc w:val="left"/>
+      <w:pPr>
+        <w:ind w:left="5040" w:hanging="360"/>
+      </w:pPr>
+    </w:lvl>
+    <w:lvl w:ilvl="7" w:tplc="04090019" w:tentative="1">
+      <w:start w:val="1"/>
+      <w:numFmt w:val="lowerLetter"/>
+      <w:lvlText w:val="%8."/>
+      <w:lvlJc w:val="left"/>
+      <w:pPr>
+        <w:ind w:left="5760" w:hanging="360"/>
+      </w:pPr>
+    </w:lvl>
+    <w:lvl w:ilvl="8" w:tplc="0409001B" w:tentative="1">
+      <w:start w:val="1"/>
+      <w:numFmt w:val="lowerRoman"/>
+      <w:lvlText w:val="%9."/>
+      <w:lvlJc w:val="right"/>
+      <w:pPr>
+        <w:ind w:left="6480" w:hanging="180"/>
+      </w:pPr>
+    </w:lvl>
+  </w:abstractNum>
+  <w:num w:numId="1">
+    <w:abstractNumId w:val="3"/>
+  </w:num>
+  <w:num w:numId="2">
+    <w:abstractNumId w:val="0"/>
+  </w:num>
+  <w:num w:numId="3">
+    <w:abstractNumId w:val="1"/>
+  </w:num>
+  <w:num w:numId="4">
+    <w:abstractNumId w:val="4"/>
+  </w:num>
+  <w:num w:numId="5">
+    <w:abstractNumId w:val="2"/>
+  </w:num>
+  <w:num w:numId="6">
+    <w:abstractNumId w:val="5"/>
+  </w:num>
+</w:numbering>
 </file>
 
 <file path=word/styles.xml><?xml version="1.0" encoding="utf-8"?>
@@ -512,6 +2009,17 @@
       <w:szCs w:val="32"/>
     </w:rPr>
   </w:style>
+  <w:style w:type="paragraph" w:styleId="ListParagraph">
+    <w:name w:val="List Paragraph"/>
+    <w:basedOn w:val="Normal"/>
+    <w:uiPriority w:val="34"/>
+    <w:qFormat/>
+    <w:rsid w:val="009A70EC"/>
+    <w:pPr>
+      <w:ind w:left="720"/>
+      <w:contextualSpacing/>
+    </w:pPr>
+  </w:style>
 </w:styles>
 </file>
 

</xml_diff>

<commit_message>
in the code, discount, order id added. and menu() made more efficient. and word file updated with methods section
</commit_message>
<xml_diff>
--- a/Introduction.docx
+++ b/Introduction.docx
@@ -371,13 +371,7 @@
       </w:pPr>
       <w:r>
         <w:lastRenderedPageBreak/>
-        <w:t>Solution of f</w:t>
-      </w:r>
-      <w:r>
-        <w:t>acing problem during making this project</w:t>
-      </w:r>
-      <w:r>
-        <w:t xml:space="preserve">: </w:t>
+        <w:t xml:space="preserve">Solution of facing problem during making this project: </w:t>
       </w:r>
     </w:p>
     <w:p>
@@ -389,7 +383,15 @@
         </w:numPr>
       </w:pPr>
       <w:r>
-        <w:t xml:space="preserve">Storing all the information permanently, I used the file system. Actually, I used the </w:t>
+        <w:t xml:space="preserve">Storing all the information permanently, I used the file system. </w:t>
+      </w:r>
+      <w:proofErr w:type="gramStart"/>
+      <w:r>
+        <w:t>Actually, I</w:t>
+      </w:r>
+      <w:proofErr w:type="gramEnd"/>
+      <w:r>
+        <w:t xml:space="preserve"> used the </w:t>
       </w:r>
       <w:proofErr w:type="spellStart"/>
       <w:r>
@@ -399,11 +401,9 @@
       <w:r>
         <w:t xml:space="preserve"> module to </w:t>
       </w:r>
-      <w:proofErr w:type="gramStart"/>
-      <w:r>
-        <w:t>storing</w:t>
-      </w:r>
-      <w:proofErr w:type="gramEnd"/>
+      <w:r>
+        <w:t>store</w:t>
+      </w:r>
       <w:r>
         <w:t xml:space="preserve"> user or product info. Updating, deleting, or adding a new product in the item table permanently, I used this </w:t>
       </w:r>
@@ -612,10 +612,7 @@
       </w:r>
       <w:proofErr w:type="spellEnd"/>
       <w:r>
-        <w:t>() can use for one product at the same time.</w:t>
-      </w:r>
-      <w:r>
-        <w:t xml:space="preserve"> I used those functions under condition recursively to do this again and again.</w:t>
+        <w:t>() can use for one product at the same time. I used those functions under condition recursively to do this again and again.</w:t>
       </w:r>
     </w:p>
     <w:p>
@@ -971,9 +968,303 @@
     </w:p>
     <w:p>
       <w:pPr>
-        <w:pStyle w:val="ListParagraph"/>
-        <w:ind w:left="1080"/>
-      </w:pPr>
+        <w:pStyle w:val="Heading1"/>
+      </w:pPr>
+      <w:r>
+        <w:lastRenderedPageBreak/>
+        <w:t>Methods:</w:t>
+      </w:r>
+    </w:p>
+    <w:p>
+      <w:pPr>
+        <w:pStyle w:val="ListParagraph"/>
+        <w:numPr>
+          <w:ilvl w:val="0"/>
+          <w:numId w:val="7"/>
+        </w:numPr>
+      </w:pPr>
+      <w:proofErr w:type="spellStart"/>
+      <w:proofErr w:type="gramStart"/>
+      <w:r>
+        <w:t>giveID</w:t>
+      </w:r>
+      <w:proofErr w:type="spellEnd"/>
+      <w:r>
+        <w:t>(</w:t>
+      </w:r>
+      <w:proofErr w:type="gramEnd"/>
+      <w:r>
+        <w:t>)</w:t>
+      </w:r>
+    </w:p>
+    <w:p>
+      <w:pPr>
+        <w:pStyle w:val="ListParagraph"/>
+        <w:numPr>
+          <w:ilvl w:val="0"/>
+          <w:numId w:val="7"/>
+        </w:numPr>
+      </w:pPr>
+      <w:proofErr w:type="spellStart"/>
+      <w:proofErr w:type="gramStart"/>
+      <w:r>
+        <w:t>createAccount</w:t>
+      </w:r>
+      <w:proofErr w:type="spellEnd"/>
+      <w:r>
+        <w:t>(</w:t>
+      </w:r>
+      <w:proofErr w:type="gramEnd"/>
+      <w:r>
+        <w:t>)</w:t>
+      </w:r>
+    </w:p>
+    <w:p>
+      <w:pPr>
+        <w:pStyle w:val="ListParagraph"/>
+        <w:numPr>
+          <w:ilvl w:val="0"/>
+          <w:numId w:val="7"/>
+        </w:numPr>
+      </w:pPr>
+      <w:proofErr w:type="spellStart"/>
+      <w:proofErr w:type="gramStart"/>
+      <w:r>
+        <w:t>logIn</w:t>
+      </w:r>
+      <w:proofErr w:type="spellEnd"/>
+      <w:r>
+        <w:t>(</w:t>
+      </w:r>
+      <w:proofErr w:type="gramEnd"/>
+      <w:r>
+        <w:t>)</w:t>
+      </w:r>
+    </w:p>
+    <w:p>
+      <w:pPr>
+        <w:pStyle w:val="ListParagraph"/>
+        <w:numPr>
+          <w:ilvl w:val="0"/>
+          <w:numId w:val="7"/>
+        </w:numPr>
+      </w:pPr>
+      <w:proofErr w:type="spellStart"/>
+      <w:proofErr w:type="gramStart"/>
+      <w:r>
+        <w:t>buyProducts</w:t>
+      </w:r>
+      <w:proofErr w:type="spellEnd"/>
+      <w:r>
+        <w:t>(</w:t>
+      </w:r>
+      <w:proofErr w:type="gramEnd"/>
+      <w:r>
+        <w:t>)</w:t>
+      </w:r>
+    </w:p>
+    <w:p>
+      <w:pPr>
+        <w:pStyle w:val="ListParagraph"/>
+        <w:numPr>
+          <w:ilvl w:val="0"/>
+          <w:numId w:val="7"/>
+        </w:numPr>
+      </w:pPr>
+      <w:proofErr w:type="spellStart"/>
+      <w:proofErr w:type="gramStart"/>
+      <w:r>
+        <w:t>confirmBuy</w:t>
+      </w:r>
+      <w:proofErr w:type="spellEnd"/>
+      <w:r>
+        <w:t>(</w:t>
+      </w:r>
+      <w:proofErr w:type="gramEnd"/>
+      <w:r>
+        <w:t>)</w:t>
+      </w:r>
+    </w:p>
+    <w:p>
+      <w:pPr>
+        <w:pStyle w:val="ListParagraph"/>
+        <w:numPr>
+          <w:ilvl w:val="0"/>
+          <w:numId w:val="7"/>
+        </w:numPr>
+      </w:pPr>
+      <w:proofErr w:type="spellStart"/>
+      <w:proofErr w:type="gramStart"/>
+      <w:r>
+        <w:t>writeItems</w:t>
+      </w:r>
+      <w:proofErr w:type="spellEnd"/>
+      <w:r>
+        <w:t>(</w:t>
+      </w:r>
+      <w:proofErr w:type="gramEnd"/>
+      <w:r>
+        <w:t>)</w:t>
+      </w:r>
+    </w:p>
+    <w:p>
+      <w:pPr>
+        <w:pStyle w:val="ListParagraph"/>
+        <w:numPr>
+          <w:ilvl w:val="0"/>
+          <w:numId w:val="7"/>
+        </w:numPr>
+      </w:pPr>
+      <w:proofErr w:type="spellStart"/>
+      <w:proofErr w:type="gramStart"/>
+      <w:r>
+        <w:t>checkExistingProduct</w:t>
+      </w:r>
+      <w:proofErr w:type="spellEnd"/>
+      <w:r>
+        <w:t>(</w:t>
+      </w:r>
+      <w:proofErr w:type="gramEnd"/>
+      <w:r>
+        <w:t>)</w:t>
+      </w:r>
+    </w:p>
+    <w:p>
+      <w:pPr>
+        <w:pStyle w:val="ListParagraph"/>
+        <w:numPr>
+          <w:ilvl w:val="0"/>
+          <w:numId w:val="7"/>
+        </w:numPr>
+      </w:pPr>
+      <w:proofErr w:type="spellStart"/>
+      <w:proofErr w:type="gramStart"/>
+      <w:r>
+        <w:t>printItems</w:t>
+      </w:r>
+      <w:proofErr w:type="spellEnd"/>
+      <w:r>
+        <w:t>(</w:t>
+      </w:r>
+      <w:proofErr w:type="gramEnd"/>
+      <w:r>
+        <w:t>)</w:t>
+      </w:r>
+    </w:p>
+    <w:p>
+      <w:pPr>
+        <w:pStyle w:val="ListParagraph"/>
+        <w:numPr>
+          <w:ilvl w:val="0"/>
+          <w:numId w:val="7"/>
+        </w:numPr>
+      </w:pPr>
+      <w:proofErr w:type="spellStart"/>
+      <w:proofErr w:type="gramStart"/>
+      <w:r>
+        <w:t>showItems</w:t>
+      </w:r>
+      <w:proofErr w:type="spellEnd"/>
+      <w:r>
+        <w:t>(</w:t>
+      </w:r>
+      <w:proofErr w:type="gramEnd"/>
+      <w:r>
+        <w:t>)</w:t>
+      </w:r>
+    </w:p>
+    <w:p>
+      <w:pPr>
+        <w:pStyle w:val="ListParagraph"/>
+        <w:numPr>
+          <w:ilvl w:val="0"/>
+          <w:numId w:val="7"/>
+        </w:numPr>
+      </w:pPr>
+      <w:proofErr w:type="spellStart"/>
+      <w:proofErr w:type="gramStart"/>
+      <w:r>
+        <w:t>updateItems</w:t>
+      </w:r>
+      <w:proofErr w:type="spellEnd"/>
+      <w:r>
+        <w:t>(</w:t>
+      </w:r>
+      <w:proofErr w:type="gramEnd"/>
+      <w:r>
+        <w:t>)</w:t>
+      </w:r>
+    </w:p>
+    <w:p>
+      <w:pPr>
+        <w:pStyle w:val="ListParagraph"/>
+        <w:numPr>
+          <w:ilvl w:val="0"/>
+          <w:numId w:val="7"/>
+        </w:numPr>
+      </w:pPr>
+      <w:proofErr w:type="spellStart"/>
+      <w:proofErr w:type="gramStart"/>
+      <w:r>
+        <w:t>deleteItems</w:t>
+      </w:r>
+      <w:proofErr w:type="spellEnd"/>
+      <w:r>
+        <w:t>(</w:t>
+      </w:r>
+      <w:proofErr w:type="gramEnd"/>
+      <w:r>
+        <w:t>)</w:t>
+      </w:r>
+    </w:p>
+    <w:p>
+      <w:pPr>
+        <w:pStyle w:val="ListParagraph"/>
+        <w:numPr>
+          <w:ilvl w:val="0"/>
+          <w:numId w:val="7"/>
+        </w:numPr>
+      </w:pPr>
+      <w:proofErr w:type="spellStart"/>
+      <w:proofErr w:type="gramStart"/>
+      <w:r>
+        <w:t>userDecission</w:t>
+      </w:r>
+      <w:proofErr w:type="spellEnd"/>
+      <w:r>
+        <w:t>(</w:t>
+      </w:r>
+      <w:proofErr w:type="gramEnd"/>
+      <w:r>
+        <w:t>)</w:t>
+      </w:r>
+    </w:p>
+    <w:p>
+      <w:pPr>
+        <w:pStyle w:val="ListParagraph"/>
+        <w:numPr>
+          <w:ilvl w:val="0"/>
+          <w:numId w:val="7"/>
+        </w:numPr>
+      </w:pPr>
+      <w:proofErr w:type="gramStart"/>
+      <w:r>
+        <w:t>Menu(</w:t>
+      </w:r>
+      <w:proofErr w:type="gramEnd"/>
+      <w:r>
+        <w:t>)</w:t>
+      </w:r>
+    </w:p>
+    <w:p/>
+    <w:p/>
+    <w:p>
+      <w:pPr>
+        <w:pStyle w:val="Heading1"/>
+      </w:pPr>
+      <w:r>
+        <w:t>Code:</w:t>
+      </w:r>
     </w:p>
     <w:p/>
     <w:p/>
@@ -1173,6 +1464,95 @@
     </w:lvl>
   </w:abstractNum>
   <w:abstractNum w:abstractNumId="2" w15:restartNumberingAfterBreak="0">
+    <w:nsid w:val="3D8C6537"/>
+    <w:multiLevelType w:val="hybridMultilevel"/>
+    <w:tmpl w:val="F6E8A278"/>
+    <w:lvl w:ilvl="0" w:tplc="5F3AC7A8">
+      <w:start w:val="1"/>
+      <w:numFmt w:val="lowerRoman"/>
+      <w:lvlText w:val="%1)"/>
+      <w:lvlJc w:val="left"/>
+      <w:pPr>
+        <w:ind w:left="1080" w:hanging="720"/>
+      </w:pPr>
+      <w:rPr>
+        <w:rFonts w:hint="default"/>
+      </w:rPr>
+    </w:lvl>
+    <w:lvl w:ilvl="1" w:tplc="04090019" w:tentative="1">
+      <w:start w:val="1"/>
+      <w:numFmt w:val="lowerLetter"/>
+      <w:lvlText w:val="%2."/>
+      <w:lvlJc w:val="left"/>
+      <w:pPr>
+        <w:ind w:left="1440" w:hanging="360"/>
+      </w:pPr>
+    </w:lvl>
+    <w:lvl w:ilvl="2" w:tplc="0409001B" w:tentative="1">
+      <w:start w:val="1"/>
+      <w:numFmt w:val="lowerRoman"/>
+      <w:lvlText w:val="%3."/>
+      <w:lvlJc w:val="right"/>
+      <w:pPr>
+        <w:ind w:left="2160" w:hanging="180"/>
+      </w:pPr>
+    </w:lvl>
+    <w:lvl w:ilvl="3" w:tplc="0409000F" w:tentative="1">
+      <w:start w:val="1"/>
+      <w:numFmt w:val="decimal"/>
+      <w:lvlText w:val="%4."/>
+      <w:lvlJc w:val="left"/>
+      <w:pPr>
+        <w:ind w:left="2880" w:hanging="360"/>
+      </w:pPr>
+    </w:lvl>
+    <w:lvl w:ilvl="4" w:tplc="04090019" w:tentative="1">
+      <w:start w:val="1"/>
+      <w:numFmt w:val="lowerLetter"/>
+      <w:lvlText w:val="%5."/>
+      <w:lvlJc w:val="left"/>
+      <w:pPr>
+        <w:ind w:left="3600" w:hanging="360"/>
+      </w:pPr>
+    </w:lvl>
+    <w:lvl w:ilvl="5" w:tplc="0409001B" w:tentative="1">
+      <w:start w:val="1"/>
+      <w:numFmt w:val="lowerRoman"/>
+      <w:lvlText w:val="%6."/>
+      <w:lvlJc w:val="right"/>
+      <w:pPr>
+        <w:ind w:left="4320" w:hanging="180"/>
+      </w:pPr>
+    </w:lvl>
+    <w:lvl w:ilvl="6" w:tplc="0409000F" w:tentative="1">
+      <w:start w:val="1"/>
+      <w:numFmt w:val="decimal"/>
+      <w:lvlText w:val="%7."/>
+      <w:lvlJc w:val="left"/>
+      <w:pPr>
+        <w:ind w:left="5040" w:hanging="360"/>
+      </w:pPr>
+    </w:lvl>
+    <w:lvl w:ilvl="7" w:tplc="04090019" w:tentative="1">
+      <w:start w:val="1"/>
+      <w:numFmt w:val="lowerLetter"/>
+      <w:lvlText w:val="%8."/>
+      <w:lvlJc w:val="left"/>
+      <w:pPr>
+        <w:ind w:left="5760" w:hanging="360"/>
+      </w:pPr>
+    </w:lvl>
+    <w:lvl w:ilvl="8" w:tplc="0409001B" w:tentative="1">
+      <w:start w:val="1"/>
+      <w:numFmt w:val="lowerRoman"/>
+      <w:lvlText w:val="%9."/>
+      <w:lvlJc w:val="right"/>
+      <w:pPr>
+        <w:ind w:left="6480" w:hanging="180"/>
+      </w:pPr>
+    </w:lvl>
+  </w:abstractNum>
+  <w:abstractNum w:abstractNumId="3" w15:restartNumberingAfterBreak="0">
     <w:nsid w:val="579C436B"/>
     <w:multiLevelType w:val="hybridMultilevel"/>
     <w:tmpl w:val="C1C40330"/>
@@ -1261,7 +1641,7 @@
       </w:pPr>
     </w:lvl>
   </w:abstractNum>
-  <w:abstractNum w:abstractNumId="3" w15:restartNumberingAfterBreak="0">
+  <w:abstractNum w:abstractNumId="4" w15:restartNumberingAfterBreak="0">
     <w:nsid w:val="60723768"/>
     <w:multiLevelType w:val="hybridMultilevel"/>
     <w:tmpl w:val="32820C98"/>
@@ -1350,7 +1730,7 @@
       </w:pPr>
     </w:lvl>
   </w:abstractNum>
-  <w:abstractNum w:abstractNumId="4" w15:restartNumberingAfterBreak="0">
+  <w:abstractNum w:abstractNumId="5" w15:restartNumberingAfterBreak="0">
     <w:nsid w:val="6F1710C8"/>
     <w:multiLevelType w:val="hybridMultilevel"/>
     <w:tmpl w:val="775C8722"/>
@@ -1439,7 +1819,7 @@
       </w:pPr>
     </w:lvl>
   </w:abstractNum>
-  <w:abstractNum w:abstractNumId="5" w15:restartNumberingAfterBreak="0">
+  <w:abstractNum w:abstractNumId="6" w15:restartNumberingAfterBreak="0">
     <w:nsid w:val="75730002"/>
     <w:multiLevelType w:val="hybridMultilevel"/>
     <w:tmpl w:val="026AE7A0"/>
@@ -1529,7 +1909,7 @@
     </w:lvl>
   </w:abstractNum>
   <w:num w:numId="1">
-    <w:abstractNumId w:val="3"/>
+    <w:abstractNumId w:val="4"/>
   </w:num>
   <w:num w:numId="2">
     <w:abstractNumId w:val="0"/>
@@ -1538,13 +1918,16 @@
     <w:abstractNumId w:val="1"/>
   </w:num>
   <w:num w:numId="4">
-    <w:abstractNumId w:val="4"/>
+    <w:abstractNumId w:val="5"/>
   </w:num>
   <w:num w:numId="5">
-    <w:abstractNumId w:val="2"/>
+    <w:abstractNumId w:val="3"/>
   </w:num>
   <w:num w:numId="6">
-    <w:abstractNumId w:val="5"/>
+    <w:abstractNumId w:val="6"/>
+  </w:num>
+  <w:num w:numId="7">
+    <w:abstractNumId w:val="2"/>
   </w:num>
 </w:numbering>
 </file>

</xml_diff>

<commit_message>
project is done for now
project is done for now
</commit_message>
<xml_diff>
--- a/Introduction.docx
+++ b/Introduction.docx
@@ -6,6 +6,8 @@
       <w:sdtPr>
         <w:rPr>
           <w:color w:val="4472C4" w:themeColor="accent1"/>
+          <w:sz w:val="22"/>
+          <w:szCs w:val="22"/>
         </w:rPr>
         <w:id w:val="1697810969"/>
         <w:docPartObj>
@@ -16,8 +18,6 @@
       <w:sdtEndPr>
         <w:rPr>
           <w:color w:val="auto"/>
-          <w:sz w:val="22"/>
-          <w:szCs w:val="22"/>
         </w:rPr>
       </w:sdtEndPr>
       <w:sdtContent>
@@ -378,7 +378,7 @@
                                     <w:sz w:val="32"/>
                                     <w:szCs w:val="32"/>
                                   </w:rPr>
-                                  <w:t>September 3, 2021</w:t>
+                                  <w:t>September 5, 2021</w:t>
                                 </w:r>
                                 <w:r>
                                   <w:rPr>
@@ -533,7 +533,7 @@
                               <w:sz w:val="32"/>
                               <w:szCs w:val="32"/>
                             </w:rPr>
-                            <w:t>September 3, 2021</w:t>
+                            <w:t>September 5, 2021</w:t>
                           </w:r>
                           <w:r>
                             <w:rPr>
@@ -560,6 +560,12 @@
     </w:sdt>
     <w:sdt>
       <w:sdtPr>
+        <w:rPr>
+          <w:rFonts w:asciiTheme="minorHAnsi" w:eastAsiaTheme="minorHAnsi" w:hAnsiTheme="minorHAnsi" w:cstheme="minorBidi"/>
+          <w:color w:val="auto"/>
+          <w:sz w:val="22"/>
+          <w:szCs w:val="22"/>
+        </w:rPr>
         <w:id w:val="1211610292"/>
         <w:docPartObj>
           <w:docPartGallery w:val="Table of Contents"/>
@@ -568,13 +574,9 @@
       </w:sdtPr>
       <w:sdtEndPr>
         <w:rPr>
-          <w:rFonts w:asciiTheme="minorHAnsi" w:eastAsiaTheme="minorHAnsi" w:hAnsiTheme="minorHAnsi" w:cstheme="minorBidi"/>
           <w:b/>
           <w:bCs/>
           <w:noProof/>
-          <w:color w:val="auto"/>
-          <w:sz w:val="22"/>
-          <w:szCs w:val="22"/>
         </w:rPr>
       </w:sdtEndPr>
       <w:sdtContent>
@@ -606,7 +608,7 @@
           <w:r>
             <w:fldChar w:fldCharType="separate"/>
           </w:r>
-          <w:hyperlink w:anchor="_Toc81591739" w:history="1">
+          <w:hyperlink w:anchor="_Toc81750418" w:history="1">
             <w:r>
               <w:rPr>
                 <w:rStyle w:val="Hyperlink"/>
@@ -633,7 +635,7 @@
                 <w:noProof/>
                 <w:webHidden/>
               </w:rPr>
-              <w:instrText xml:space="preserve"> PAGEREF _Toc81591739 \h </w:instrText>
+              <w:instrText xml:space="preserve"> PAGEREF _Toc81750418 \h </w:instrText>
             </w:r>
             <w:r>
               <w:rPr>
@@ -675,7 +677,7 @@
               <w:noProof/>
             </w:rPr>
           </w:pPr>
-          <w:hyperlink w:anchor="_Toc81591740" w:history="1">
+          <w:hyperlink w:anchor="_Toc81750419" w:history="1">
             <w:r>
               <w:rPr>
                 <w:rStyle w:val="Hyperlink"/>
@@ -702,7 +704,7 @@
                 <w:noProof/>
                 <w:webHidden/>
               </w:rPr>
-              <w:instrText xml:space="preserve"> PAGEREF _Toc81591740 \h </w:instrText>
+              <w:instrText xml:space="preserve"> PAGEREF _Toc81750419 \h </w:instrText>
             </w:r>
             <w:r>
               <w:rPr>
@@ -744,7 +746,7 @@
               <w:noProof/>
             </w:rPr>
           </w:pPr>
-          <w:hyperlink w:anchor="_Toc81591741" w:history="1">
+          <w:hyperlink w:anchor="_Toc81750420" w:history="1">
             <w:r>
               <w:rPr>
                 <w:rStyle w:val="Hyperlink"/>
@@ -771,7 +773,7 @@
                 <w:noProof/>
                 <w:webHidden/>
               </w:rPr>
-              <w:instrText xml:space="preserve"> PAGEREF _Toc81591741 \h </w:instrText>
+              <w:instrText xml:space="preserve"> PAGEREF _Toc81750420 \h </w:instrText>
             </w:r>
             <w:r>
               <w:rPr>
@@ -813,7 +815,7 @@
               <w:noProof/>
             </w:rPr>
           </w:pPr>
-          <w:hyperlink w:anchor="_Toc81591742" w:history="1">
+          <w:hyperlink w:anchor="_Toc81750421" w:history="1">
             <w:r>
               <w:rPr>
                 <w:rStyle w:val="Hyperlink"/>
@@ -840,7 +842,7 @@
                 <w:noProof/>
                 <w:webHidden/>
               </w:rPr>
-              <w:instrText xml:space="preserve"> PAGEREF _Toc81591742 \h </w:instrText>
+              <w:instrText xml:space="preserve"> PAGEREF _Toc81750421 \h </w:instrText>
             </w:r>
             <w:r>
               <w:rPr>
@@ -882,7 +884,7 @@
               <w:noProof/>
             </w:rPr>
           </w:pPr>
-          <w:hyperlink w:anchor="_Toc81591743" w:history="1">
+          <w:hyperlink w:anchor="_Toc81750422" w:history="1">
             <w:r>
               <w:rPr>
                 <w:rStyle w:val="Hyperlink"/>
@@ -909,7 +911,7 @@
                 <w:noProof/>
                 <w:webHidden/>
               </w:rPr>
-              <w:instrText xml:space="preserve"> PAGEREF _Toc81591743 \h </w:instrText>
+              <w:instrText xml:space="preserve"> PAGEREF _Toc81750422 \h </w:instrText>
             </w:r>
             <w:r>
               <w:rPr>
@@ -951,7 +953,7 @@
               <w:noProof/>
             </w:rPr>
           </w:pPr>
-          <w:hyperlink w:anchor="_Toc81591744" w:history="1">
+          <w:hyperlink w:anchor="_Toc81750423" w:history="1">
             <w:r>
               <w:rPr>
                 <w:rStyle w:val="Hyperlink"/>
@@ -978,7 +980,7 @@
                 <w:noProof/>
                 <w:webHidden/>
               </w:rPr>
-              <w:instrText xml:space="preserve"> PAGEREF _Toc81591744 \h </w:instrText>
+              <w:instrText xml:space="preserve"> PAGEREF _Toc81750423 \h </w:instrText>
             </w:r>
             <w:r>
               <w:rPr>
@@ -1020,7 +1022,7 @@
               <w:noProof/>
             </w:rPr>
           </w:pPr>
-          <w:hyperlink w:anchor="_Toc81591745" w:history="1">
+          <w:hyperlink w:anchor="_Toc81750424" w:history="1">
             <w:r>
               <w:rPr>
                 <w:rStyle w:val="Hyperlink"/>
@@ -1047,7 +1049,7 @@
                 <w:noProof/>
                 <w:webHidden/>
               </w:rPr>
-              <w:instrText xml:space="preserve"> PAGEREF _Toc81591745 \h </w:instrText>
+              <w:instrText xml:space="preserve"> PAGEREF _Toc81750424 \h </w:instrText>
             </w:r>
             <w:r>
               <w:rPr>
@@ -1089,7 +1091,7 @@
               <w:noProof/>
             </w:rPr>
           </w:pPr>
-          <w:hyperlink w:anchor="_Toc81591746" w:history="1">
+          <w:hyperlink w:anchor="_Toc81750425" w:history="1">
             <w:r>
               <w:rPr>
                 <w:rStyle w:val="Hyperlink"/>
@@ -1116,7 +1118,7 @@
                 <w:noProof/>
                 <w:webHidden/>
               </w:rPr>
-              <w:instrText xml:space="preserve"> PAGEREF _Toc81591746 \h </w:instrText>
+              <w:instrText xml:space="preserve"> PAGEREF _Toc81750425 \h </w:instrText>
             </w:r>
             <w:r>
               <w:rPr>
@@ -1158,7 +1160,7 @@
               <w:noProof/>
             </w:rPr>
           </w:pPr>
-          <w:hyperlink w:anchor="_Toc81591747" w:history="1">
+          <w:hyperlink w:anchor="_Toc81750426" w:history="1">
             <w:r>
               <w:rPr>
                 <w:rStyle w:val="Hyperlink"/>
@@ -1185,7 +1187,7 @@
                 <w:noProof/>
                 <w:webHidden/>
               </w:rPr>
-              <w:instrText xml:space="preserve"> PAGEREF _Toc81591747 \h </w:instrText>
+              <w:instrText xml:space="preserve"> PAGEREF _Toc81750426 \h </w:instrText>
             </w:r>
             <w:r>
               <w:rPr>
@@ -1227,7 +1229,7 @@
               <w:noProof/>
             </w:rPr>
           </w:pPr>
-          <w:hyperlink w:anchor="_Toc81591748" w:history="1">
+          <w:hyperlink w:anchor="_Toc81750427" w:history="1">
             <w:r>
               <w:rPr>
                 <w:rStyle w:val="Hyperlink"/>
@@ -1254,7 +1256,7 @@
                 <w:noProof/>
                 <w:webHidden/>
               </w:rPr>
-              <w:instrText xml:space="preserve"> PAGEREF _Toc81591748 \h </w:instrText>
+              <w:instrText xml:space="preserve"> PAGEREF _Toc81750427 \h </w:instrText>
             </w:r>
             <w:r>
               <w:rPr>
@@ -1296,7 +1298,7 @@
               <w:noProof/>
             </w:rPr>
           </w:pPr>
-          <w:hyperlink w:anchor="_Toc81591749" w:history="1">
+          <w:hyperlink w:anchor="_Toc81750428" w:history="1">
             <w:r>
               <w:rPr>
                 <w:rStyle w:val="Hyperlink"/>
@@ -1323,7 +1325,7 @@
                 <w:noProof/>
                 <w:webHidden/>
               </w:rPr>
-              <w:instrText xml:space="preserve"> PAGEREF _Toc81591749 \h </w:instrText>
+              <w:instrText xml:space="preserve"> PAGEREF _Toc81750428 \h </w:instrText>
             </w:r>
             <w:r>
               <w:rPr>
@@ -1393,6 +1395,31 @@
         </w:rPr>
       </w:pPr>
     </w:p>
+    <w:p/>
+    <w:p/>
+    <w:p>
+      <w:r>
+        <w:t xml:space="preserve">Video link:  </w:t>
+      </w:r>
+      <w:hyperlink r:id="rId11" w:history="1">
+        <w:r>
+          <w:rPr>
+            <w:rStyle w:val="Hyperlink"/>
+          </w:rPr>
+          <w:t>https://drive.google.com/file/d/1jUSBpou9epG5VErq93BVPDwXXfkZe56z/view?usp=sharing</w:t>
+        </w:r>
+      </w:hyperlink>
+    </w:p>
+    <w:p>
+      <w:proofErr w:type="spellStart"/>
+      <w:r>
+        <w:t>Github</w:t>
+      </w:r>
+      <w:proofErr w:type="spellEnd"/>
+      <w:r>
+        <w:t xml:space="preserve">: </w:t>
+      </w:r>
+    </w:p>
     <w:p>
       <w:pPr>
         <w:pStyle w:val="Heading1"/>
@@ -1401,7 +1428,7 @@
           <w:szCs w:val="36"/>
         </w:rPr>
       </w:pPr>
-      <w:bookmarkStart w:id="0" w:name="_Toc81591739"/>
+      <w:bookmarkStart w:id="0" w:name="_Toc81750418"/>
       <w:r>
         <w:rPr>
           <w:sz w:val="36"/>
@@ -1424,15 +1451,7 @@
       </w:r>
       <w:r>
         <w:br/>
-        <w:t xml:space="preserve">Software or website is one of the important things of an online shopping system. Today, I am going to introduce an online shopping management software. By using this software, customers can see the products, purchase a product. And </w:t>
-      </w:r>
-      <w:proofErr w:type="gramStart"/>
-      <w:r>
-        <w:t>also</w:t>
-      </w:r>
-      <w:proofErr w:type="gramEnd"/>
-      <w:r>
-        <w:t xml:space="preserve"> admin can create, update, delete and include the new product in the list.</w:t>
+        <w:t>Software or website is one of the important things of an online shopping system. Today, I am going to introduce an online shopping management software. By using this software, customers can see the products, purchase a product. And also admin can create, update, delete and include the new product in the list.</w:t>
       </w:r>
     </w:p>
     <w:p/>
@@ -1440,8 +1459,9 @@
       <w:pPr>
         <w:pStyle w:val="Heading1"/>
       </w:pPr>
-      <w:bookmarkStart w:id="1" w:name="_Toc81591740"/>
-      <w:r>
+      <w:bookmarkStart w:id="1" w:name="_Toc81750419"/>
+      <w:r>
+        <w:lastRenderedPageBreak/>
         <w:t>Problem:</w:t>
       </w:r>
       <w:bookmarkEnd w:id="1"/>
@@ -1529,9 +1549,8 @@
       <w:pPr>
         <w:pStyle w:val="Heading1"/>
       </w:pPr>
-      <w:bookmarkStart w:id="2" w:name="_Toc81591741"/>
-      <w:r>
-        <w:lastRenderedPageBreak/>
+      <w:bookmarkStart w:id="2" w:name="_Toc81750420"/>
+      <w:r>
         <w:t>Solution</w:t>
       </w:r>
       <w:r>
@@ -1619,7 +1638,7 @@
       <w:pPr>
         <w:pStyle w:val="Heading1"/>
       </w:pPr>
-      <w:bookmarkStart w:id="3" w:name="_Toc81591742"/>
+      <w:bookmarkStart w:id="3" w:name="_Toc81750421"/>
       <w:r>
         <w:t>Facing problem</w:t>
       </w:r>
@@ -1730,17 +1749,12 @@
         <w:t xml:space="preserve">The </w:t>
       </w:r>
       <w:proofErr w:type="spellStart"/>
-      <w:proofErr w:type="gramStart"/>
       <w:r>
         <w:t>updateItems</w:t>
       </w:r>
       <w:proofErr w:type="spellEnd"/>
       <w:r>
-        <w:t>(</w:t>
-      </w:r>
-      <w:proofErr w:type="gramEnd"/>
-      <w:r>
-        <w:t xml:space="preserve">) or </w:t>
+        <w:t xml:space="preserve">() or </w:t>
       </w:r>
       <w:proofErr w:type="spellStart"/>
       <w:r>
@@ -1769,7 +1783,7 @@
       <w:pPr>
         <w:pStyle w:val="Heading1"/>
       </w:pPr>
-      <w:bookmarkStart w:id="4" w:name="_Toc81591743"/>
+      <w:bookmarkStart w:id="4" w:name="_Toc81750422"/>
       <w:r>
         <w:t>Solution of facing problem during making this project:</w:t>
       </w:r>
@@ -1787,15 +1801,7 @@
         </w:numPr>
       </w:pPr>
       <w:r>
-        <w:t xml:space="preserve">Storing all the information permanently, I used the file system. </w:t>
-      </w:r>
-      <w:proofErr w:type="gramStart"/>
-      <w:r>
-        <w:t>Actually, I</w:t>
-      </w:r>
-      <w:proofErr w:type="gramEnd"/>
-      <w:r>
-        <w:t xml:space="preserve"> used the </w:t>
+        <w:t xml:space="preserve">Storing all the information permanently, I used the file system. Actually, I used the </w:t>
       </w:r>
       <w:proofErr w:type="spellStart"/>
       <w:r>
@@ -1829,15 +1835,7 @@
         </w:numPr>
       </w:pPr>
       <w:r>
-        <w:t xml:space="preserve">Whenever anyone trying to use this system for buying or other things, first s/he </w:t>
-      </w:r>
-      <w:proofErr w:type="gramStart"/>
-      <w:r>
-        <w:t>has to</w:t>
-      </w:r>
-      <w:proofErr w:type="gramEnd"/>
-      <w:r>
-        <w:t xml:space="preserve"> log in to the system. If s/he does not have any account, s/he must create an account before using this system. And new user’s information will be stored in the excel file.</w:t>
+        <w:t>Whenever anyone trying to use this system for buying or other things, first s/he has to log in to the system. If s/he does not have any account, s/he must create an account before using this system. And new user’s information will be stored in the excel file.</w:t>
       </w:r>
     </w:p>
     <w:p>
@@ -1857,15 +1855,7 @@
       </w:r>
       <w:proofErr w:type="spellEnd"/>
       <w:r>
-        <w:t xml:space="preserve">” sheet from the excel file. Then validate the </w:t>
-      </w:r>
-      <w:proofErr w:type="gramStart"/>
-      <w:r>
-        <w:t>user, and</w:t>
-      </w:r>
-      <w:proofErr w:type="gramEnd"/>
-      <w:r>
-        <w:t xml:space="preserve"> distinguish between admin and customer for giving choice accordingly.</w:t>
+        <w:t>” sheet from the excel file. Then validate the user, and distinguish between admin and customer for giving choice accordingly.</w:t>
       </w:r>
     </w:p>
     <w:p>
@@ -1877,6 +1867,7 @@
         </w:numPr>
       </w:pPr>
       <w:r>
+        <w:lastRenderedPageBreak/>
         <w:t>After buying anything from this system, the order information will be stored in the “</w:t>
       </w:r>
       <w:proofErr w:type="spellStart"/>
@@ -1897,15 +1888,7 @@
         </w:numPr>
       </w:pPr>
       <w:r>
-        <w:t xml:space="preserve">Admin can update, </w:t>
-      </w:r>
-      <w:proofErr w:type="gramStart"/>
-      <w:r>
-        <w:t>delete</w:t>
-      </w:r>
-      <w:proofErr w:type="gramEnd"/>
-      <w:r>
-        <w:t xml:space="preserve"> or add new products in the item table. Then “items” sheet will be updated accordingly.</w:t>
+        <w:t>Admin can update, delete or add new products in the item table. Then “items” sheet will be updated accordingly.</w:t>
       </w:r>
     </w:p>
     <w:p>
@@ -1932,17 +1915,12 @@
         <w:t xml:space="preserve">Giving manually unique product IDs is difficult. So that I create a </w:t>
       </w:r>
       <w:proofErr w:type="spellStart"/>
-      <w:proofErr w:type="gramStart"/>
       <w:r>
         <w:t>giveId</w:t>
       </w:r>
       <w:proofErr w:type="spellEnd"/>
       <w:r>
-        <w:t>(</w:t>
-      </w:r>
-      <w:proofErr w:type="gramEnd"/>
-      <w:r>
-        <w:t>) to generate a unique product id by retrieving and adding 1 with the last product id of the item sheet.</w:t>
+        <w:t>() to generate a unique product id by retrieving and adding 1 with the last product id of the item sheet.</w:t>
       </w:r>
     </w:p>
     <w:p>
@@ -1954,29 +1932,15 @@
         </w:numPr>
       </w:pPr>
       <w:r>
-        <w:lastRenderedPageBreak/>
-        <w:t xml:space="preserve">I created a </w:t>
-      </w:r>
-      <w:proofErr w:type="gramStart"/>
-      <w:r>
-        <w:t>Menu(</w:t>
-      </w:r>
-      <w:proofErr w:type="gramEnd"/>
-      <w:r>
-        <w:t xml:space="preserve">) method for distinguishing the user and giving the choices accordingly. This method also checks the user validity by using the </w:t>
+        <w:t xml:space="preserve">I created a Menu() method for distinguishing the user and giving the choices accordingly. This method also checks the user validity by using the </w:t>
       </w:r>
       <w:proofErr w:type="spellStart"/>
-      <w:proofErr w:type="gramStart"/>
       <w:r>
         <w:t>logIn</w:t>
       </w:r>
       <w:proofErr w:type="spellEnd"/>
       <w:r>
-        <w:t>(</w:t>
-      </w:r>
-      <w:proofErr w:type="gramEnd"/>
-      <w:r>
-        <w:t>) method.</w:t>
+        <w:t>() method.</w:t>
       </w:r>
     </w:p>
     <w:p>
@@ -1991,17 +1955,12 @@
         <w:t xml:space="preserve">The </w:t>
       </w:r>
       <w:proofErr w:type="spellStart"/>
-      <w:proofErr w:type="gramStart"/>
       <w:r>
         <w:t>updateItems</w:t>
       </w:r>
       <w:proofErr w:type="spellEnd"/>
       <w:r>
-        <w:t>(</w:t>
-      </w:r>
-      <w:proofErr w:type="gramEnd"/>
-      <w:r>
-        <w:t xml:space="preserve">) or </w:t>
+        <w:t xml:space="preserve">() or </w:t>
       </w:r>
       <w:proofErr w:type="spellStart"/>
       <w:r>
@@ -2054,7 +2013,7 @@
       <w:pPr>
         <w:pStyle w:val="Heading1"/>
       </w:pPr>
-      <w:bookmarkStart w:id="5" w:name="_Toc81591744"/>
+      <w:bookmarkStart w:id="5" w:name="_Toc81750423"/>
       <w:r>
         <w:t>Flow chart:</w:t>
       </w:r>
@@ -2109,10 +2068,10 @@
         </w:rPr>
         <w:lastRenderedPageBreak/>
         <w:drawing>
-          <wp:inline distT="0" distB="0" distL="0" distR="0" wp14:anchorId="63F70C18" wp14:editId="17EAA77E">
-            <wp:extent cx="5934075" cy="6591300"/>
-            <wp:effectExtent l="0" t="0" r="9525" b="0"/>
-            <wp:docPr id="1" name="Picture 1"/>
+          <wp:inline distT="0" distB="0" distL="0" distR="0" wp14:anchorId="1C44999E" wp14:editId="074DBA87">
+            <wp:extent cx="5943600" cy="6590030"/>
+            <wp:effectExtent l="0" t="0" r="0" b="1270"/>
+            <wp:docPr id="6" name="Picture 6"/>
             <wp:cNvGraphicFramePr>
               <a:graphicFrameLocks xmlns:a="http://schemas.openxmlformats.org/drawingml/2006/main" noChangeAspect="1"/>
             </wp:cNvGraphicFramePr>
@@ -2126,7 +2085,7 @@
                     </pic:cNvPicPr>
                   </pic:nvPicPr>
                   <pic:blipFill>
-                    <a:blip r:embed="rId11">
+                    <a:blip r:embed="rId12">
                       <a:extLst>
                         <a:ext uri="{28A0092B-C50C-407E-A947-70E740481C1C}">
                           <a14:useLocalDpi xmlns:a14="http://schemas.microsoft.com/office/drawing/2010/main" val="0"/>
@@ -2141,7 +2100,7 @@
                   <pic:spPr bwMode="auto">
                     <a:xfrm>
                       <a:off x="0" y="0"/>
-                      <a:ext cx="5934075" cy="6591300"/>
+                      <a:ext cx="5943600" cy="6590030"/>
                     </a:xfrm>
                     <a:prstGeom prst="rect">
                       <a:avLst/>
@@ -2237,7 +2196,7 @@
                     </pic:cNvPicPr>
                   </pic:nvPicPr>
                   <pic:blipFill>
-                    <a:blip r:embed="rId12">
+                    <a:blip r:embed="rId13">
                       <a:extLst>
                         <a:ext uri="{28A0092B-C50C-407E-A947-70E740481C1C}">
                           <a14:useLocalDpi xmlns:a14="http://schemas.microsoft.com/office/drawing/2010/main" val="0"/>
@@ -2275,13 +2234,8 @@
         <w:ind w:left="1080"/>
       </w:pPr>
       <w:r>
-        <w:t xml:space="preserve">This is the flow chart for the </w:t>
-      </w:r>
-      <w:proofErr w:type="gramStart"/>
-      <w:r>
-        <w:t>Admin</w:t>
-      </w:r>
-      <w:proofErr w:type="gramEnd"/>
+        <w:t>This is the flow chart for the Admin</w:t>
+      </w:r>
     </w:p>
     <w:p>
       <w:pPr>
@@ -2377,7 +2331,7 @@
       <w:pPr>
         <w:pStyle w:val="Heading1"/>
       </w:pPr>
-      <w:bookmarkStart w:id="6" w:name="_Toc81591745"/>
+      <w:bookmarkStart w:id="6" w:name="_Toc81750424"/>
       <w:r>
         <w:lastRenderedPageBreak/>
         <w:t>Methods:</w:t>
@@ -2431,7 +2385,7 @@
       <w:pPr>
         <w:pStyle w:val="Heading2"/>
       </w:pPr>
-      <w:bookmarkStart w:id="7" w:name="_Toc81591746"/>
+      <w:bookmarkStart w:id="7" w:name="_Toc81750425"/>
       <w:r>
         <w:t>For customer:</w:t>
       </w:r>
@@ -2446,17 +2400,12 @@
         </w:numPr>
       </w:pPr>
       <w:proofErr w:type="spellStart"/>
-      <w:proofErr w:type="gramStart"/>
       <w:r>
         <w:t>createAccount</w:t>
       </w:r>
       <w:proofErr w:type="spellEnd"/>
       <w:r>
-        <w:t>(</w:t>
-      </w:r>
-      <w:proofErr w:type="gramEnd"/>
-      <w:r>
-        <w:t>)</w:t>
+        <w:t>()</w:t>
       </w:r>
     </w:p>
     <w:p>
@@ -2468,17 +2417,12 @@
         </w:numPr>
       </w:pPr>
       <w:proofErr w:type="spellStart"/>
-      <w:proofErr w:type="gramStart"/>
       <w:r>
         <w:t>buyProducts</w:t>
       </w:r>
       <w:proofErr w:type="spellEnd"/>
       <w:r>
-        <w:t>(</w:t>
-      </w:r>
-      <w:proofErr w:type="gramEnd"/>
-      <w:r>
-        <w:t>)</w:t>
+        <w:t>()</w:t>
       </w:r>
     </w:p>
     <w:p>
@@ -2490,17 +2434,29 @@
         </w:numPr>
       </w:pPr>
       <w:proofErr w:type="spellStart"/>
-      <w:proofErr w:type="gramStart"/>
       <w:r>
         <w:t>confirmBuy</w:t>
       </w:r>
       <w:proofErr w:type="spellEnd"/>
       <w:r>
-        <w:t>(</w:t>
-      </w:r>
-      <w:proofErr w:type="gramEnd"/>
-      <w:r>
-        <w:t>)</w:t>
+        <w:t>()</w:t>
+      </w:r>
+    </w:p>
+    <w:p>
+      <w:pPr>
+        <w:pStyle w:val="ListParagraph"/>
+        <w:numPr>
+          <w:ilvl w:val="0"/>
+          <w:numId w:val="10"/>
+        </w:numPr>
+      </w:pPr>
+      <w:proofErr w:type="spellStart"/>
+      <w:r>
+        <w:t>deleteOrder</w:t>
+      </w:r>
+      <w:proofErr w:type="spellEnd"/>
+      <w:r>
+        <w:t>()</w:t>
       </w:r>
     </w:p>
     <w:p>
@@ -2512,7 +2468,7 @@
       <w:pPr>
         <w:pStyle w:val="Heading2"/>
       </w:pPr>
-      <w:bookmarkStart w:id="8" w:name="_Toc81591747"/>
+      <w:bookmarkStart w:id="8" w:name="_Toc81750426"/>
       <w:r>
         <w:t>For Admin:</w:t>
       </w:r>
@@ -2527,17 +2483,12 @@
         </w:numPr>
       </w:pPr>
       <w:proofErr w:type="spellStart"/>
-      <w:proofErr w:type="gramStart"/>
       <w:r>
         <w:t>writeItems</w:t>
       </w:r>
       <w:proofErr w:type="spellEnd"/>
       <w:r>
-        <w:t>(</w:t>
-      </w:r>
-      <w:proofErr w:type="gramEnd"/>
-      <w:r>
-        <w:t>)</w:t>
+        <w:t>()</w:t>
       </w:r>
     </w:p>
     <w:p>
@@ -2549,17 +2500,12 @@
         </w:numPr>
       </w:pPr>
       <w:proofErr w:type="spellStart"/>
-      <w:proofErr w:type="gramStart"/>
       <w:r>
         <w:t>updateItems</w:t>
       </w:r>
       <w:proofErr w:type="spellEnd"/>
       <w:r>
-        <w:t>(</w:t>
-      </w:r>
-      <w:proofErr w:type="gramEnd"/>
-      <w:r>
-        <w:t>)</w:t>
+        <w:t>()</w:t>
       </w:r>
     </w:p>
     <w:p>
@@ -2571,17 +2517,12 @@
         </w:numPr>
       </w:pPr>
       <w:proofErr w:type="spellStart"/>
-      <w:proofErr w:type="gramStart"/>
       <w:r>
         <w:t>deleteItems</w:t>
       </w:r>
       <w:proofErr w:type="spellEnd"/>
       <w:r>
-        <w:t>(</w:t>
-      </w:r>
-      <w:proofErr w:type="gramEnd"/>
-      <w:r>
-        <w:t>)</w:t>
+        <w:t>()</w:t>
       </w:r>
     </w:p>
     <w:p>
@@ -2598,7 +2539,7 @@
       <w:pPr>
         <w:pStyle w:val="Heading2"/>
       </w:pPr>
-      <w:bookmarkStart w:id="9" w:name="_Toc81591748"/>
+      <w:bookmarkStart w:id="9" w:name="_Toc81750427"/>
       <w:r>
         <w:t>For helping purpose:</w:t>
       </w:r>
@@ -2613,17 +2554,12 @@
         </w:numPr>
       </w:pPr>
       <w:proofErr w:type="spellStart"/>
-      <w:proofErr w:type="gramStart"/>
       <w:r>
         <w:t>giveID</w:t>
       </w:r>
       <w:proofErr w:type="spellEnd"/>
       <w:r>
-        <w:t>(</w:t>
-      </w:r>
-      <w:proofErr w:type="gramEnd"/>
-      <w:r>
-        <w:t>)</w:t>
+        <w:t>()</w:t>
       </w:r>
     </w:p>
     <w:p>
@@ -2635,17 +2571,12 @@
         </w:numPr>
       </w:pPr>
       <w:proofErr w:type="spellStart"/>
-      <w:proofErr w:type="gramStart"/>
       <w:r>
         <w:t>logIn</w:t>
       </w:r>
       <w:proofErr w:type="spellEnd"/>
       <w:r>
-        <w:t>(</w:t>
-      </w:r>
-      <w:proofErr w:type="gramEnd"/>
-      <w:r>
-        <w:t>)</w:t>
+        <w:t>()</w:t>
       </w:r>
     </w:p>
     <w:p>
@@ -2657,17 +2588,12 @@
         </w:numPr>
       </w:pPr>
       <w:proofErr w:type="spellStart"/>
-      <w:proofErr w:type="gramStart"/>
       <w:r>
         <w:t>checkExistingProduct</w:t>
       </w:r>
       <w:proofErr w:type="spellEnd"/>
       <w:r>
-        <w:t>(</w:t>
-      </w:r>
-      <w:proofErr w:type="gramEnd"/>
-      <w:r>
-        <w:t>)</w:t>
+        <w:t>()</w:t>
       </w:r>
     </w:p>
     <w:p>
@@ -2679,17 +2605,12 @@
         </w:numPr>
       </w:pPr>
       <w:proofErr w:type="spellStart"/>
-      <w:proofErr w:type="gramStart"/>
       <w:r>
         <w:t>printItems</w:t>
       </w:r>
       <w:proofErr w:type="spellEnd"/>
       <w:r>
-        <w:t>(</w:t>
-      </w:r>
-      <w:proofErr w:type="gramEnd"/>
-      <w:r>
-        <w:t>)</w:t>
+        <w:t>()</w:t>
       </w:r>
     </w:p>
     <w:p>
@@ -2701,17 +2622,12 @@
         </w:numPr>
       </w:pPr>
       <w:proofErr w:type="spellStart"/>
-      <w:proofErr w:type="gramStart"/>
       <w:r>
         <w:t>showItems</w:t>
       </w:r>
       <w:proofErr w:type="spellEnd"/>
       <w:r>
-        <w:t>(</w:t>
-      </w:r>
-      <w:proofErr w:type="gramEnd"/>
-      <w:r>
-        <w:t>)</w:t>
+        <w:t>()</w:t>
       </w:r>
     </w:p>
     <w:p>
@@ -2723,17 +2639,12 @@
         </w:numPr>
       </w:pPr>
       <w:proofErr w:type="spellStart"/>
-      <w:proofErr w:type="gramStart"/>
       <w:r>
         <w:t>userDecission</w:t>
       </w:r>
       <w:proofErr w:type="spellEnd"/>
       <w:r>
-        <w:t>(</w:t>
-      </w:r>
-      <w:proofErr w:type="gramEnd"/>
-      <w:r>
-        <w:t>)</w:t>
+        <w:t>()</w:t>
       </w:r>
     </w:p>
     <w:p>
@@ -2744,13 +2655,8 @@
           <w:numId w:val="12"/>
         </w:numPr>
       </w:pPr>
-      <w:proofErr w:type="gramStart"/>
-      <w:r>
-        <w:t>Menu(</w:t>
-      </w:r>
-      <w:proofErr w:type="gramEnd"/>
-      <w:r>
-        <w:t>)</w:t>
+      <w:r>
+        <w:t>Menu()</w:t>
       </w:r>
     </w:p>
     <w:p>
@@ -2766,7 +2672,7 @@
       <w:pPr>
         <w:pStyle w:val="Heading1"/>
       </w:pPr>
-      <w:bookmarkStart w:id="10" w:name="_Toc81591749"/>
+      <w:bookmarkStart w:id="10" w:name="_Toc81750428"/>
       <w:r>
         <w:t>Code:</w:t>
       </w:r>
@@ -2774,31 +2680,7 @@
     </w:p>
     <w:p>
       <w:r>
-        <w:t xml:space="preserve">Whenever the user run the code, </w:t>
-      </w:r>
-      <w:proofErr w:type="gramStart"/>
-      <w:r>
-        <w:t>Menu(</w:t>
-      </w:r>
-      <w:proofErr w:type="gramEnd"/>
-      <w:r>
-        <w:t xml:space="preserve">) function will be called. The </w:t>
-      </w:r>
-      <w:proofErr w:type="gramStart"/>
-      <w:r>
-        <w:t>Menu(</w:t>
-      </w:r>
-      <w:proofErr w:type="gramEnd"/>
-      <w:r>
-        <w:t xml:space="preserve">) asking the user to login in the program. But the user does not have any account, then </w:t>
-      </w:r>
-      <w:proofErr w:type="gramStart"/>
-      <w:r>
-        <w:t>Menu(</w:t>
-      </w:r>
-      <w:proofErr w:type="gramEnd"/>
-      <w:r>
-        <w:t xml:space="preserve">) will call the </w:t>
+        <w:t xml:space="preserve">Whenever the user run the code, Menu() function will be called. The Menu() asking the user to login in the program. But the user does not have any account, then Menu() will call the </w:t>
       </w:r>
       <w:proofErr w:type="spellStart"/>
       <w:r>
@@ -2812,15 +2694,7 @@
     <w:p>
       <w:r>
         <w:lastRenderedPageBreak/>
-        <w:t xml:space="preserve">This is the </w:t>
-      </w:r>
-      <w:proofErr w:type="gramStart"/>
-      <w:r>
-        <w:t>Menu(</w:t>
-      </w:r>
-      <w:proofErr w:type="gramEnd"/>
-      <w:r>
-        <w:t>) function.</w:t>
+        <w:t>This is the Menu() function.</w:t>
       </w:r>
       <w:r>
         <w:rPr>
@@ -2839,109 +2713,6 @@
                 <pic:pic xmlns:pic="http://schemas.openxmlformats.org/drawingml/2006/picture">
                   <pic:nvPicPr>
                     <pic:cNvPr id="0" name="Picture 1"/>
-                    <pic:cNvPicPr>
-                      <a:picLocks noChangeAspect="1" noChangeArrowheads="1"/>
-                    </pic:cNvPicPr>
-                  </pic:nvPicPr>
-                  <pic:blipFill>
-                    <a:blip r:embed="rId13">
-                      <a:extLst>
-                        <a:ext uri="{28A0092B-C50C-407E-A947-70E740481C1C}">
-                          <a14:useLocalDpi xmlns:a14="http://schemas.microsoft.com/office/drawing/2010/main" val="0"/>
-                        </a:ext>
-                      </a:extLst>
-                    </a:blip>
-                    <a:srcRect/>
-                    <a:stretch>
-                      <a:fillRect/>
-                    </a:stretch>
-                  </pic:blipFill>
-                  <pic:spPr bwMode="auto">
-                    <a:xfrm>
-                      <a:off x="0" y="0"/>
-                      <a:ext cx="5934710" cy="3338195"/>
-                    </a:xfrm>
-                    <a:prstGeom prst="rect">
-                      <a:avLst/>
-                    </a:prstGeom>
-                    <a:noFill/>
-                    <a:ln>
-                      <a:noFill/>
-                    </a:ln>
-                  </pic:spPr>
-                </pic:pic>
-              </a:graphicData>
-            </a:graphic>
-          </wp:inline>
-        </w:drawing>
-      </w:r>
-      <w:r>
-        <w:t xml:space="preserve"> </w:t>
-      </w:r>
-    </w:p>
-    <w:p/>
-    <w:p/>
-    <w:p/>
-    <w:p/>
-    <w:p/>
-    <w:p/>
-    <w:p/>
-    <w:p/>
-    <w:p/>
-    <w:p/>
-    <w:p/>
-    <w:p/>
-    <w:p/>
-    <w:p/>
-    <w:p/>
-    <w:p>
-      <w:r>
-        <w:lastRenderedPageBreak/>
-        <w:t xml:space="preserve">If the user wants to create an account, then the </w:t>
-      </w:r>
-      <w:proofErr w:type="spellStart"/>
-      <w:proofErr w:type="gramStart"/>
-      <w:r>
-        <w:t>createAccount</w:t>
-      </w:r>
-      <w:proofErr w:type="spellEnd"/>
-      <w:r>
-        <w:t>(</w:t>
-      </w:r>
-      <w:proofErr w:type="gramEnd"/>
-      <w:r>
-        <w:t xml:space="preserve">) will be called. This is the </w:t>
-      </w:r>
-      <w:proofErr w:type="spellStart"/>
-      <w:proofErr w:type="gramStart"/>
-      <w:r>
-        <w:t>createAccount</w:t>
-      </w:r>
-      <w:proofErr w:type="spellEnd"/>
-      <w:r>
-        <w:t>(</w:t>
-      </w:r>
-      <w:proofErr w:type="gramEnd"/>
-      <w:r>
-        <w:t>) method.</w:t>
-      </w:r>
-      <w:r>
-        <w:rPr>
-          <w:noProof/>
-        </w:rPr>
-        <w:drawing>
-          <wp:inline distT="0" distB="0" distL="0" distR="0" wp14:anchorId="3C71D95A" wp14:editId="74967F02">
-            <wp:extent cx="5934710" cy="3338195"/>
-            <wp:effectExtent l="0" t="0" r="8890" b="0"/>
-            <wp:docPr id="5" name="Picture 5"/>
-            <wp:cNvGraphicFramePr>
-              <a:graphicFrameLocks xmlns:a="http://schemas.openxmlformats.org/drawingml/2006/main" noChangeAspect="1"/>
-            </wp:cNvGraphicFramePr>
-            <a:graphic xmlns:a="http://schemas.openxmlformats.org/drawingml/2006/main">
-              <a:graphicData uri="http://schemas.openxmlformats.org/drawingml/2006/picture">
-                <pic:pic xmlns:pic="http://schemas.openxmlformats.org/drawingml/2006/picture">
-                  <pic:nvPicPr>
-                    <pic:cNvPr id="0" name="Picture 3"/>
                     <pic:cNvPicPr>
                       <a:picLocks noChangeAspect="1" noChangeArrowheads="1"/>
                     </pic:cNvPicPr>
@@ -2979,14 +2750,54 @@
         </w:drawing>
       </w:r>
       <w:r>
+        <w:t xml:space="preserve"> </w:t>
+      </w:r>
+    </w:p>
+    <w:p/>
+    <w:p/>
+    <w:p/>
+    <w:p/>
+    <w:p/>
+    <w:p/>
+    <w:p/>
+    <w:p/>
+    <w:p/>
+    <w:p/>
+    <w:p/>
+    <w:p/>
+    <w:p/>
+    <w:p/>
+    <w:p/>
+    <w:p>
+      <w:r>
+        <w:lastRenderedPageBreak/>
+        <w:t xml:space="preserve">If the user wants to create an account, then the </w:t>
+      </w:r>
+      <w:proofErr w:type="spellStart"/>
+      <w:r>
+        <w:t>createAccount</w:t>
+      </w:r>
+      <w:proofErr w:type="spellEnd"/>
+      <w:r>
+        <w:t xml:space="preserve">() will be called. This is the </w:t>
+      </w:r>
+      <w:proofErr w:type="spellStart"/>
+      <w:r>
+        <w:t>createAccount</w:t>
+      </w:r>
+      <w:proofErr w:type="spellEnd"/>
+      <w:r>
+        <w:t>() method.</w:t>
+      </w:r>
+      <w:r>
         <w:rPr>
           <w:noProof/>
         </w:rPr>
         <w:drawing>
-          <wp:inline distT="0" distB="0" distL="0" distR="0" wp14:anchorId="017EC381" wp14:editId="13F4ADD5">
+          <wp:inline distT="0" distB="0" distL="0" distR="0" wp14:anchorId="3C71D95A" wp14:editId="74967F02">
             <wp:extent cx="5934710" cy="3338195"/>
             <wp:effectExtent l="0" t="0" r="8890" b="0"/>
-            <wp:docPr id="4" name="Picture 4"/>
+            <wp:docPr id="5" name="Picture 5"/>
             <wp:cNvGraphicFramePr>
               <a:graphicFrameLocks xmlns:a="http://schemas.openxmlformats.org/drawingml/2006/main" noChangeAspect="1"/>
             </wp:cNvGraphicFramePr>
@@ -2994,7 +2805,7 @@
               <a:graphicData uri="http://schemas.openxmlformats.org/drawingml/2006/picture">
                 <pic:pic xmlns:pic="http://schemas.openxmlformats.org/drawingml/2006/picture">
                   <pic:nvPicPr>
-                    <pic:cNvPr id="0" name="Picture 2"/>
+                    <pic:cNvPr id="0" name="Picture 3"/>
                     <pic:cNvPicPr>
                       <a:picLocks noChangeAspect="1" noChangeArrowheads="1"/>
                     </pic:cNvPicPr>
@@ -3031,75 +2842,15 @@
           </wp:inline>
         </w:drawing>
       </w:r>
-    </w:p>
-    <w:p/>
-    <w:p>
-      <w:pPr>
-        <w:pStyle w:val="ListParagraph"/>
-      </w:pPr>
-      <w:r>
-        <w:t xml:space="preserve">After creating an account, user(customer) can buy any products from the system. If the user is customer, the </w:t>
-      </w:r>
-      <w:proofErr w:type="gramStart"/>
-      <w:r>
-        <w:t>Menu(</w:t>
-      </w:r>
-      <w:proofErr w:type="gramEnd"/>
-      <w:r>
-        <w:t xml:space="preserve">) will call the </w:t>
-      </w:r>
-      <w:proofErr w:type="spellStart"/>
-      <w:r>
-        <w:t>buyProducts</w:t>
-      </w:r>
-      <w:proofErr w:type="spellEnd"/>
-      <w:r>
-        <w:t xml:space="preserve">() automatically. And </w:t>
-      </w:r>
-      <w:proofErr w:type="spellStart"/>
-      <w:proofErr w:type="gramStart"/>
-      <w:r>
-        <w:t>buyProducts</w:t>
-      </w:r>
-      <w:proofErr w:type="spellEnd"/>
-      <w:r>
-        <w:t>(</w:t>
-      </w:r>
-      <w:proofErr w:type="gramEnd"/>
-      <w:r>
-        <w:t xml:space="preserve">) will call the </w:t>
-      </w:r>
-      <w:proofErr w:type="spellStart"/>
-      <w:r>
-        <w:t>confirmBuy</w:t>
-      </w:r>
-      <w:proofErr w:type="spellEnd"/>
-      <w:r>
-        <w:t>()</w:t>
-      </w:r>
-      <w:r>
-        <w:t xml:space="preserve"> automatically.</w:t>
-      </w:r>
-    </w:p>
-    <w:p>
-      <w:pPr>
-        <w:pStyle w:val="ListParagraph"/>
-      </w:pPr>
-    </w:p>
-    <w:p>
-      <w:pPr>
-        <w:pStyle w:val="ListParagraph"/>
-      </w:pPr>
       <w:r>
         <w:rPr>
           <w:noProof/>
         </w:rPr>
-        <w:lastRenderedPageBreak/>
         <w:drawing>
-          <wp:inline distT="0" distB="0" distL="0" distR="0" wp14:anchorId="2361D873" wp14:editId="2EF9B8EB">
+          <wp:inline distT="0" distB="0" distL="0" distR="0" wp14:anchorId="017EC381" wp14:editId="13F4ADD5">
             <wp:extent cx="5934710" cy="3338195"/>
             <wp:effectExtent l="0" t="0" r="8890" b="0"/>
-            <wp:docPr id="13" name="Picture 13"/>
+            <wp:docPr id="4" name="Picture 4"/>
             <wp:cNvGraphicFramePr>
               <a:graphicFrameLocks xmlns:a="http://schemas.openxmlformats.org/drawingml/2006/main" noChangeAspect="1"/>
             </wp:cNvGraphicFramePr>
@@ -3107,7 +2858,7 @@
               <a:graphicData uri="http://schemas.openxmlformats.org/drawingml/2006/picture">
                 <pic:pic xmlns:pic="http://schemas.openxmlformats.org/drawingml/2006/picture">
                   <pic:nvPicPr>
-                    <pic:cNvPr id="0" name="Picture 11"/>
+                    <pic:cNvPr id="0" name="Picture 2"/>
                     <pic:cNvPicPr>
                       <a:picLocks noChangeAspect="1" noChangeArrowheads="1"/>
                     </pic:cNvPicPr>
@@ -3144,15 +2895,59 @@
           </wp:inline>
         </w:drawing>
       </w:r>
+    </w:p>
+    <w:p/>
+    <w:p>
+      <w:pPr>
+        <w:pStyle w:val="ListParagraph"/>
+      </w:pPr>
+      <w:r>
+        <w:t xml:space="preserve">After creating an account, user(customer) can buy any products from the system. If the user is customer, the Menu() will call the </w:t>
+      </w:r>
+      <w:proofErr w:type="spellStart"/>
+      <w:r>
+        <w:t>buyProducts</w:t>
+      </w:r>
+      <w:proofErr w:type="spellEnd"/>
+      <w:r>
+        <w:t xml:space="preserve">() automatically. And </w:t>
+      </w:r>
+      <w:proofErr w:type="spellStart"/>
+      <w:r>
+        <w:t>buyProducts</w:t>
+      </w:r>
+      <w:proofErr w:type="spellEnd"/>
+      <w:r>
+        <w:t xml:space="preserve">() will call the </w:t>
+      </w:r>
+      <w:proofErr w:type="spellStart"/>
+      <w:r>
+        <w:t>confirmBuy</w:t>
+      </w:r>
+      <w:proofErr w:type="spellEnd"/>
+      <w:r>
+        <w:t>() automatically.</w:t>
+      </w:r>
+    </w:p>
+    <w:p>
+      <w:pPr>
+        <w:pStyle w:val="ListParagraph"/>
+      </w:pPr>
+    </w:p>
+    <w:p>
+      <w:pPr>
+        <w:pStyle w:val="ListParagraph"/>
+      </w:pPr>
       <w:r>
         <w:rPr>
           <w:noProof/>
         </w:rPr>
+        <w:lastRenderedPageBreak/>
         <w:drawing>
-          <wp:inline distT="0" distB="0" distL="0" distR="0" wp14:anchorId="4162A6E4" wp14:editId="17F34148">
+          <wp:inline distT="0" distB="0" distL="0" distR="0" wp14:anchorId="2361D873" wp14:editId="2EF9B8EB">
             <wp:extent cx="5934710" cy="3338195"/>
             <wp:effectExtent l="0" t="0" r="8890" b="0"/>
-            <wp:docPr id="14" name="Picture 14"/>
+            <wp:docPr id="13" name="Picture 13"/>
             <wp:cNvGraphicFramePr>
               <a:graphicFrameLocks xmlns:a="http://schemas.openxmlformats.org/drawingml/2006/main" noChangeAspect="1"/>
             </wp:cNvGraphicFramePr>
@@ -3160,7 +2955,7 @@
               <a:graphicData uri="http://schemas.openxmlformats.org/drawingml/2006/picture">
                 <pic:pic xmlns:pic="http://schemas.openxmlformats.org/drawingml/2006/picture">
                   <pic:nvPicPr>
-                    <pic:cNvPr id="0" name="Picture 12"/>
+                    <pic:cNvPr id="0" name="Picture 11"/>
                     <pic:cNvPicPr>
                       <a:picLocks noChangeAspect="1" noChangeArrowheads="1"/>
                     </pic:cNvPicPr>
@@ -3201,12 +2996,11 @@
         <w:rPr>
           <w:noProof/>
         </w:rPr>
-        <w:lastRenderedPageBreak/>
         <w:drawing>
-          <wp:inline distT="0" distB="0" distL="0" distR="0" wp14:anchorId="15CD2186" wp14:editId="3A52B14C">
+          <wp:inline distT="0" distB="0" distL="0" distR="0" wp14:anchorId="4162A6E4" wp14:editId="17F34148">
             <wp:extent cx="5934710" cy="3338195"/>
             <wp:effectExtent l="0" t="0" r="8890" b="0"/>
-            <wp:docPr id="15" name="Picture 15"/>
+            <wp:docPr id="14" name="Picture 14"/>
             <wp:cNvGraphicFramePr>
               <a:graphicFrameLocks xmlns:a="http://schemas.openxmlformats.org/drawingml/2006/main" noChangeAspect="1"/>
             </wp:cNvGraphicFramePr>
@@ -3214,7 +3008,7 @@
               <a:graphicData uri="http://schemas.openxmlformats.org/drawingml/2006/picture">
                 <pic:pic xmlns:pic="http://schemas.openxmlformats.org/drawingml/2006/picture">
                   <pic:nvPicPr>
-                    <pic:cNvPr id="0" name="Picture 13"/>
+                    <pic:cNvPr id="0" name="Picture 12"/>
                     <pic:cNvPicPr>
                       <a:picLocks noChangeAspect="1" noChangeArrowheads="1"/>
                     </pic:cNvPicPr>
@@ -3255,11 +3049,12 @@
         <w:rPr>
           <w:noProof/>
         </w:rPr>
+        <w:lastRenderedPageBreak/>
         <w:drawing>
-          <wp:inline distT="0" distB="0" distL="0" distR="0" wp14:anchorId="0AD2695B" wp14:editId="6E80BAA3">
+          <wp:inline distT="0" distB="0" distL="0" distR="0" wp14:anchorId="15CD2186" wp14:editId="3A52B14C">
             <wp:extent cx="5934710" cy="3338195"/>
             <wp:effectExtent l="0" t="0" r="8890" b="0"/>
-            <wp:docPr id="16" name="Picture 16"/>
+            <wp:docPr id="15" name="Picture 15"/>
             <wp:cNvGraphicFramePr>
               <a:graphicFrameLocks xmlns:a="http://schemas.openxmlformats.org/drawingml/2006/main" noChangeAspect="1"/>
             </wp:cNvGraphicFramePr>
@@ -3267,7 +3062,7 @@
               <a:graphicData uri="http://schemas.openxmlformats.org/drawingml/2006/picture">
                 <pic:pic xmlns:pic="http://schemas.openxmlformats.org/drawingml/2006/picture">
                   <pic:nvPicPr>
-                    <pic:cNvPr id="0" name="Picture 14"/>
+                    <pic:cNvPr id="0" name="Picture 13"/>
                     <pic:cNvPicPr>
                       <a:picLocks noChangeAspect="1" noChangeArrowheads="1"/>
                     </pic:cNvPicPr>
@@ -3308,12 +3103,11 @@
         <w:rPr>
           <w:noProof/>
         </w:rPr>
-        <w:lastRenderedPageBreak/>
         <w:drawing>
-          <wp:inline distT="0" distB="0" distL="0" distR="0" wp14:anchorId="314C224C" wp14:editId="2627D3D6">
+          <wp:inline distT="0" distB="0" distL="0" distR="0" wp14:anchorId="0AD2695B" wp14:editId="6E80BAA3">
             <wp:extent cx="5934710" cy="3338195"/>
             <wp:effectExtent l="0" t="0" r="8890" b="0"/>
-            <wp:docPr id="17" name="Picture 17"/>
+            <wp:docPr id="16" name="Picture 16"/>
             <wp:cNvGraphicFramePr>
               <a:graphicFrameLocks xmlns:a="http://schemas.openxmlformats.org/drawingml/2006/main" noChangeAspect="1"/>
             </wp:cNvGraphicFramePr>
@@ -3321,7 +3115,7 @@
               <a:graphicData uri="http://schemas.openxmlformats.org/drawingml/2006/picture">
                 <pic:pic xmlns:pic="http://schemas.openxmlformats.org/drawingml/2006/picture">
                   <pic:nvPicPr>
-                    <pic:cNvPr id="0" name="Picture 15"/>
+                    <pic:cNvPr id="0" name="Picture 14"/>
                     <pic:cNvPicPr>
                       <a:picLocks noChangeAspect="1" noChangeArrowheads="1"/>
                     </pic:cNvPicPr>
@@ -3362,11 +3156,12 @@
         <w:rPr>
           <w:noProof/>
         </w:rPr>
+        <w:lastRenderedPageBreak/>
         <w:drawing>
-          <wp:inline distT="0" distB="0" distL="0" distR="0" wp14:anchorId="794EBC2B" wp14:editId="71D131B5">
+          <wp:inline distT="0" distB="0" distL="0" distR="0" wp14:anchorId="314C224C" wp14:editId="2627D3D6">
             <wp:extent cx="5934710" cy="3338195"/>
             <wp:effectExtent l="0" t="0" r="8890" b="0"/>
-            <wp:docPr id="18" name="Picture 18"/>
+            <wp:docPr id="17" name="Picture 17"/>
             <wp:cNvGraphicFramePr>
               <a:graphicFrameLocks xmlns:a="http://schemas.openxmlformats.org/drawingml/2006/main" noChangeAspect="1"/>
             </wp:cNvGraphicFramePr>
@@ -3374,7 +3169,7 @@
               <a:graphicData uri="http://schemas.openxmlformats.org/drawingml/2006/picture">
                 <pic:pic xmlns:pic="http://schemas.openxmlformats.org/drawingml/2006/picture">
                   <pic:nvPicPr>
-                    <pic:cNvPr id="0" name="Picture 16"/>
+                    <pic:cNvPr id="0" name="Picture 15"/>
                     <pic:cNvPicPr>
                       <a:picLocks noChangeAspect="1" noChangeArrowheads="1"/>
                     </pic:cNvPicPr>
@@ -3411,94 +3206,15 @@
           </wp:inline>
         </w:drawing>
       </w:r>
-    </w:p>
-    <w:p>
-      <w:pPr>
-        <w:pStyle w:val="ListParagraph"/>
-      </w:pPr>
-      <w:r>
-        <w:t xml:space="preserve">After confirming the purchase, the purchase data will </w:t>
-      </w:r>
-      <w:proofErr w:type="gramStart"/>
-      <w:r>
-        <w:t>stored</w:t>
-      </w:r>
-      <w:proofErr w:type="gramEnd"/>
-      <w:r>
-        <w:t xml:space="preserve"> in the excel file.</w:t>
-      </w:r>
-    </w:p>
-    <w:p>
-      <w:pPr>
-        <w:pStyle w:val="ListParagraph"/>
-      </w:pPr>
-    </w:p>
-    <w:p>
-      <w:pPr>
-        <w:pStyle w:val="ListParagraph"/>
-      </w:pPr>
-    </w:p>
-    <w:p>
-      <w:pPr>
-        <w:pStyle w:val="ListParagraph"/>
-      </w:pPr>
-    </w:p>
-    <w:p>
-      <w:pPr>
-        <w:pStyle w:val="ListParagraph"/>
-      </w:pPr>
-    </w:p>
-    <w:p>
-      <w:pPr>
-        <w:pStyle w:val="ListParagraph"/>
-      </w:pPr>
-    </w:p>
-    <w:p>
-      <w:pPr>
-        <w:pStyle w:val="ListParagraph"/>
-      </w:pPr>
-      <w:r>
-        <w:t xml:space="preserve">Again, if the user is an admin, the </w:t>
-      </w:r>
-      <w:proofErr w:type="gramStart"/>
-      <w:r>
-        <w:t>Menu(</w:t>
-      </w:r>
-      <w:proofErr w:type="gramEnd"/>
-      <w:r>
-        <w:t>) will give him options. 1 for write item in the item table. 2 for update item information. And 3 for the delete an item from the record.</w:t>
-      </w:r>
-    </w:p>
-    <w:p>
-      <w:pPr>
-        <w:pStyle w:val="ListParagraph"/>
-      </w:pPr>
-      <w:r>
-        <w:lastRenderedPageBreak/>
-        <w:t xml:space="preserve">So this is the </w:t>
-      </w:r>
-      <w:proofErr w:type="spellStart"/>
-      <w:proofErr w:type="gramStart"/>
-      <w:r>
-        <w:t>writeItems</w:t>
-      </w:r>
-      <w:proofErr w:type="spellEnd"/>
-      <w:r>
-        <w:t>(</w:t>
-      </w:r>
-      <w:proofErr w:type="gramEnd"/>
-      <w:r>
-        <w:t>) method.</w:t>
-      </w:r>
       <w:r>
         <w:rPr>
           <w:noProof/>
         </w:rPr>
         <w:drawing>
-          <wp:inline distT="0" distB="0" distL="0" distR="0" wp14:anchorId="3527767E" wp14:editId="393AAD58">
-            <wp:extent cx="5930900" cy="3333750"/>
-            <wp:effectExtent l="0" t="0" r="0" b="6350"/>
-            <wp:docPr id="19" name="Picture 19"/>
+          <wp:inline distT="0" distB="0" distL="0" distR="0" wp14:anchorId="794EBC2B" wp14:editId="71D131B5">
+            <wp:extent cx="5934710" cy="3338195"/>
+            <wp:effectExtent l="0" t="0" r="8890" b="0"/>
+            <wp:docPr id="18" name="Picture 18"/>
             <wp:cNvGraphicFramePr>
               <a:graphicFrameLocks xmlns:a="http://schemas.openxmlformats.org/drawingml/2006/main" noChangeAspect="1"/>
             </wp:cNvGraphicFramePr>
@@ -3506,7 +3222,7 @@
               <a:graphicData uri="http://schemas.openxmlformats.org/drawingml/2006/picture">
                 <pic:pic xmlns:pic="http://schemas.openxmlformats.org/drawingml/2006/picture">
                   <pic:nvPicPr>
-                    <pic:cNvPr id="0" name="Picture 17"/>
+                    <pic:cNvPr id="0" name="Picture 16"/>
                     <pic:cNvPicPr>
                       <a:picLocks noChangeAspect="1" noChangeArrowheads="1"/>
                     </pic:cNvPicPr>
@@ -3527,7 +3243,7 @@
                   <pic:spPr bwMode="auto">
                     <a:xfrm>
                       <a:off x="0" y="0"/>
-                      <a:ext cx="5930900" cy="3333750"/>
+                      <a:ext cx="5934710" cy="3338195"/>
                     </a:xfrm>
                     <a:prstGeom prst="rect">
                       <a:avLst/>
@@ -3543,16 +3259,85 @@
           </wp:inline>
         </w:drawing>
       </w:r>
+    </w:p>
+    <w:p>
+      <w:pPr>
+        <w:pStyle w:val="ListParagraph"/>
+      </w:pPr>
+      <w:r>
+        <w:t>After confirming the purchase, the purchase data will stored in the excel file.</w:t>
+      </w:r>
+    </w:p>
+    <w:p>
+      <w:pPr>
+        <w:pStyle w:val="ListParagraph"/>
+      </w:pPr>
+    </w:p>
+    <w:p>
+      <w:pPr>
+        <w:pStyle w:val="ListParagraph"/>
+      </w:pPr>
+    </w:p>
+    <w:p>
+      <w:pPr>
+        <w:pStyle w:val="ListParagraph"/>
+      </w:pPr>
+    </w:p>
+    <w:p>
+      <w:pPr>
+        <w:pStyle w:val="ListParagraph"/>
+      </w:pPr>
+    </w:p>
+    <w:p>
+      <w:pPr>
+        <w:pStyle w:val="ListParagraph"/>
+      </w:pPr>
+    </w:p>
+    <w:p>
+      <w:pPr>
+        <w:pStyle w:val="ListParagraph"/>
+      </w:pPr>
+    </w:p>
+    <w:p>
+      <w:pPr>
+        <w:pStyle w:val="ListParagraph"/>
+      </w:pPr>
+    </w:p>
+    <w:p>
+      <w:pPr>
+        <w:pStyle w:val="ListParagraph"/>
+      </w:pPr>
+      <w:r>
+        <w:lastRenderedPageBreak/>
+        <w:t xml:space="preserve">If the user wants to delete any order, then </w:t>
+      </w:r>
+      <w:proofErr w:type="spellStart"/>
+      <w:r>
+        <w:t>deleteOrder</w:t>
+      </w:r>
+      <w:proofErr w:type="spellEnd"/>
+      <w:r>
+        <w:t>() method will be called</w:t>
+      </w:r>
+    </w:p>
+    <w:p>
+      <w:pPr>
+        <w:pStyle w:val="ListParagraph"/>
+      </w:pPr>
+    </w:p>
+    <w:p>
+      <w:pPr>
+        <w:pStyle w:val="ListParagraph"/>
+      </w:pPr>
       <w:r>
         <w:rPr>
           <w:noProof/>
         </w:rPr>
-        <w:lastRenderedPageBreak/>
         <w:drawing>
-          <wp:inline distT="0" distB="0" distL="0" distR="0" wp14:anchorId="0522A923" wp14:editId="42510507">
-            <wp:extent cx="5930900" cy="3333750"/>
-            <wp:effectExtent l="0" t="0" r="0" b="6350"/>
-            <wp:docPr id="20" name="Picture 20"/>
+          <wp:inline distT="0" distB="0" distL="0" distR="0" wp14:anchorId="7FDE7BAC" wp14:editId="0DAF23F8">
+            <wp:extent cx="5931535" cy="3336925"/>
+            <wp:effectExtent l="0" t="0" r="0" b="0"/>
+            <wp:docPr id="7" name="Picture 7"/>
             <wp:cNvGraphicFramePr>
               <a:graphicFrameLocks xmlns:a="http://schemas.openxmlformats.org/drawingml/2006/main" noChangeAspect="1"/>
             </wp:cNvGraphicFramePr>
@@ -3560,7 +3345,7 @@
               <a:graphicData uri="http://schemas.openxmlformats.org/drawingml/2006/picture">
                 <pic:pic xmlns:pic="http://schemas.openxmlformats.org/drawingml/2006/picture">
                   <pic:nvPicPr>
-                    <pic:cNvPr id="0" name="Picture 18"/>
+                    <pic:cNvPr id="0" name="Picture 2"/>
                     <pic:cNvPicPr>
                       <a:picLocks noChangeAspect="1" noChangeArrowheads="1"/>
                     </pic:cNvPicPr>
@@ -3581,7 +3366,7 @@
                   <pic:spPr bwMode="auto">
                     <a:xfrm>
                       <a:off x="0" y="0"/>
-                      <a:ext cx="5930900" cy="3333750"/>
+                      <a:ext cx="5931535" cy="3336925"/>
                     </a:xfrm>
                     <a:prstGeom prst="rect">
                       <a:avLst/>
@@ -3602,10 +3387,10 @@
           <w:noProof/>
         </w:rPr>
         <w:drawing>
-          <wp:inline distT="0" distB="0" distL="0" distR="0" wp14:anchorId="4B0652D1" wp14:editId="7DB6318F">
-            <wp:extent cx="5930900" cy="3333750"/>
+          <wp:inline distT="0" distB="0" distL="0" distR="0" wp14:anchorId="68597690" wp14:editId="64CC5BC8">
+            <wp:extent cx="5931535" cy="3336925"/>
             <wp:effectExtent l="0" t="0" r="0" b="0"/>
-            <wp:docPr id="21" name="Picture 21"/>
+            <wp:docPr id="8" name="Picture 8"/>
             <wp:cNvGraphicFramePr>
               <a:graphicFrameLocks xmlns:a="http://schemas.openxmlformats.org/drawingml/2006/main" noChangeAspect="1"/>
             </wp:cNvGraphicFramePr>
@@ -3613,7 +3398,7 @@
               <a:graphicData uri="http://schemas.openxmlformats.org/drawingml/2006/picture">
                 <pic:pic xmlns:pic="http://schemas.openxmlformats.org/drawingml/2006/picture">
                   <pic:nvPicPr>
-                    <pic:cNvPr id="0" name="Picture 19"/>
+                    <pic:cNvPr id="0" name="Picture 3"/>
                     <pic:cNvPicPr>
                       <a:picLocks noChangeAspect="1" noChangeArrowheads="1"/>
                     </pic:cNvPicPr>
@@ -3634,7 +3419,7 @@
                   <pic:spPr bwMode="auto">
                     <a:xfrm>
                       <a:off x="0" y="0"/>
-                      <a:ext cx="5930900" cy="3333750"/>
+                      <a:ext cx="5931535" cy="3336925"/>
                     </a:xfrm>
                     <a:prstGeom prst="rect">
                       <a:avLst/>
@@ -3665,31 +3450,12 @@
       <w:pPr>
         <w:pStyle w:val="ListParagraph"/>
       </w:pPr>
-    </w:p>
-    <w:p>
-      <w:pPr>
-        <w:pStyle w:val="ListParagraph"/>
-      </w:pPr>
-    </w:p>
-    <w:p>
-      <w:pPr>
-        <w:pStyle w:val="ListParagraph"/>
-      </w:pPr>
-    </w:p>
-    <w:p>
-      <w:pPr>
-        <w:pStyle w:val="ListParagraph"/>
-      </w:pPr>
-    </w:p>
-    <w:p>
-      <w:pPr>
-        <w:pStyle w:val="ListParagraph"/>
-      </w:pPr>
-    </w:p>
-    <w:p>
-      <w:pPr>
-        <w:pStyle w:val="ListParagraph"/>
-      </w:pPr>
+      <w:r>
+        <w:t>I</w:t>
+      </w:r>
+      <w:r>
+        <w:t>f the user is an admin, the Menu() will give him options. 1 for write item in the item table. 2 for update item information. And 3 for the delete an item from the record.</w:t>
+      </w:r>
     </w:p>
     <w:p>
       <w:pPr>
@@ -3697,35 +3463,25 @@
       </w:pPr>
       <w:r>
         <w:lastRenderedPageBreak/>
-        <w:t xml:space="preserve">And this is the </w:t>
+        <w:t xml:space="preserve">So this is the </w:t>
       </w:r>
       <w:proofErr w:type="spellStart"/>
-      <w:proofErr w:type="gramStart"/>
-      <w:r>
-        <w:t>updateItems</w:t>
+      <w:r>
+        <w:t>writeItems</w:t>
       </w:r>
       <w:proofErr w:type="spellEnd"/>
       <w:r>
-        <w:t>(</w:t>
-      </w:r>
-      <w:proofErr w:type="gramEnd"/>
-      <w:r>
-        <w:t>) method.</w:t>
-      </w:r>
-    </w:p>
-    <w:p>
-      <w:pPr>
-        <w:pStyle w:val="ListParagraph"/>
-      </w:pPr>
+        <w:t>() method.</w:t>
+      </w:r>
       <w:r>
         <w:rPr>
           <w:noProof/>
         </w:rPr>
         <w:drawing>
-          <wp:inline distT="0" distB="0" distL="0" distR="0" wp14:anchorId="006700DB" wp14:editId="3530019A">
+          <wp:inline distT="0" distB="0" distL="0" distR="0" wp14:anchorId="3527767E" wp14:editId="393AAD58">
             <wp:extent cx="5930900" cy="3333750"/>
-            <wp:effectExtent l="0" t="0" r="0" b="0"/>
-            <wp:docPr id="22" name="Picture 22"/>
+            <wp:effectExtent l="0" t="0" r="0" b="6350"/>
+            <wp:docPr id="19" name="Picture 19"/>
             <wp:cNvGraphicFramePr>
               <a:graphicFrameLocks xmlns:a="http://schemas.openxmlformats.org/drawingml/2006/main" noChangeAspect="1"/>
             </wp:cNvGraphicFramePr>
@@ -3733,7 +3489,7 @@
               <a:graphicData uri="http://schemas.openxmlformats.org/drawingml/2006/picture">
                 <pic:pic xmlns:pic="http://schemas.openxmlformats.org/drawingml/2006/picture">
                   <pic:nvPicPr>
-                    <pic:cNvPr id="0" name="Picture 20"/>
+                    <pic:cNvPr id="0" name="Picture 17"/>
                     <pic:cNvPicPr>
                       <a:picLocks noChangeAspect="1" noChangeArrowheads="1"/>
                     </pic:cNvPicPr>
@@ -3774,11 +3530,12 @@
         <w:rPr>
           <w:noProof/>
         </w:rPr>
+        <w:lastRenderedPageBreak/>
         <w:drawing>
-          <wp:inline distT="0" distB="0" distL="0" distR="0" wp14:anchorId="49A02E59" wp14:editId="0401020D">
+          <wp:inline distT="0" distB="0" distL="0" distR="0" wp14:anchorId="0522A923" wp14:editId="42510507">
             <wp:extent cx="5930900" cy="3333750"/>
-            <wp:effectExtent l="0" t="0" r="0" b="0"/>
-            <wp:docPr id="23" name="Picture 23"/>
+            <wp:effectExtent l="0" t="0" r="0" b="6350"/>
+            <wp:docPr id="20" name="Picture 20"/>
             <wp:cNvGraphicFramePr>
               <a:graphicFrameLocks xmlns:a="http://schemas.openxmlformats.org/drawingml/2006/main" noChangeAspect="1"/>
             </wp:cNvGraphicFramePr>
@@ -3786,7 +3543,7 @@
               <a:graphicData uri="http://schemas.openxmlformats.org/drawingml/2006/picture">
                 <pic:pic xmlns:pic="http://schemas.openxmlformats.org/drawingml/2006/picture">
                   <pic:nvPicPr>
-                    <pic:cNvPr id="0" name="Picture 21"/>
+                    <pic:cNvPr id="0" name="Picture 18"/>
                     <pic:cNvPicPr>
                       <a:picLocks noChangeAspect="1" noChangeArrowheads="1"/>
                     </pic:cNvPicPr>
@@ -3823,42 +3580,15 @@
           </wp:inline>
         </w:drawing>
       </w:r>
-    </w:p>
-    <w:p>
-      <w:pPr>
-        <w:pStyle w:val="ListParagraph"/>
-      </w:pPr>
-    </w:p>
-    <w:p>
-      <w:pPr>
-        <w:pStyle w:val="ListParagraph"/>
-      </w:pPr>
-      <w:r>
-        <w:lastRenderedPageBreak/>
-        <w:t xml:space="preserve">And this is the </w:t>
-      </w:r>
-      <w:proofErr w:type="spellStart"/>
-      <w:proofErr w:type="gramStart"/>
-      <w:r>
-        <w:t>deleteItems</w:t>
-      </w:r>
-      <w:proofErr w:type="spellEnd"/>
-      <w:r>
-        <w:t>(</w:t>
-      </w:r>
-      <w:proofErr w:type="gramEnd"/>
-      <w:r>
-        <w:t>) method.</w:t>
-      </w:r>
       <w:r>
         <w:rPr>
           <w:noProof/>
         </w:rPr>
         <w:drawing>
-          <wp:inline distT="0" distB="0" distL="0" distR="0" wp14:anchorId="6AD88968" wp14:editId="54906CF7">
+          <wp:inline distT="0" distB="0" distL="0" distR="0" wp14:anchorId="4B0652D1" wp14:editId="7DB6318F">
             <wp:extent cx="5930900" cy="3333750"/>
             <wp:effectExtent l="0" t="0" r="0" b="0"/>
-            <wp:docPr id="24" name="Picture 24"/>
+            <wp:docPr id="21" name="Picture 21"/>
             <wp:cNvGraphicFramePr>
               <a:graphicFrameLocks xmlns:a="http://schemas.openxmlformats.org/drawingml/2006/main" noChangeAspect="1"/>
             </wp:cNvGraphicFramePr>
@@ -3866,7 +3596,7 @@
               <a:graphicData uri="http://schemas.openxmlformats.org/drawingml/2006/picture">
                 <pic:pic xmlns:pic="http://schemas.openxmlformats.org/drawingml/2006/picture">
                   <pic:nvPicPr>
-                    <pic:cNvPr id="0" name="Picture 22"/>
+                    <pic:cNvPr id="0" name="Picture 19"/>
                     <pic:cNvPicPr>
                       <a:picLocks noChangeAspect="1" noChangeArrowheads="1"/>
                     </pic:cNvPicPr>
@@ -3948,94 +3678,17 @@
       <w:pPr>
         <w:pStyle w:val="ListParagraph"/>
       </w:pPr>
-    </w:p>
-    <w:p>
-      <w:pPr>
-        <w:pStyle w:val="ListParagraph"/>
-      </w:pPr>
-    </w:p>
-    <w:p>
-      <w:pPr>
-        <w:pStyle w:val="ListParagraph"/>
-      </w:pPr>
-    </w:p>
-    <w:p>
-      <w:pPr>
-        <w:pStyle w:val="ListParagraph"/>
-      </w:pPr>
-    </w:p>
-    <w:p>
-      <w:pPr>
-        <w:pStyle w:val="ListParagraph"/>
-      </w:pPr>
-    </w:p>
-    <w:p>
-      <w:pPr>
-        <w:pStyle w:val="ListParagraph"/>
-      </w:pPr>
-    </w:p>
-    <w:p>
-      <w:pPr>
-        <w:pStyle w:val="ListParagraph"/>
-      </w:pPr>
-    </w:p>
-    <w:p>
-      <w:pPr>
-        <w:pStyle w:val="ListParagraph"/>
-      </w:pPr>
-    </w:p>
-    <w:p>
-      <w:pPr>
-        <w:pStyle w:val="ListParagraph"/>
-      </w:pPr>
-    </w:p>
-    <w:p>
-      <w:pPr>
-        <w:pStyle w:val="ListParagraph"/>
-      </w:pPr>
-    </w:p>
-    <w:p>
-      <w:pPr>
-        <w:pStyle w:val="ListParagraph"/>
-      </w:pPr>
-    </w:p>
-    <w:p>
-      <w:pPr>
-        <w:pStyle w:val="ListParagraph"/>
-      </w:pPr>
-    </w:p>
-    <w:p>
-      <w:pPr>
-        <w:pStyle w:val="ListParagraph"/>
-      </w:pPr>
-    </w:p>
-    <w:p>
-      <w:pPr>
-        <w:pStyle w:val="ListParagraph"/>
-      </w:pPr>
-    </w:p>
-    <w:p>
-      <w:pPr>
-        <w:pStyle w:val="ListParagraph"/>
-      </w:pPr>
-    </w:p>
-    <w:p>
-      <w:pPr>
-        <w:pStyle w:val="ListParagraph"/>
-      </w:pPr>
-    </w:p>
-    <w:p>
-      <w:pPr>
-        <w:pStyle w:val="ListParagraph"/>
-      </w:pPr>
-    </w:p>
-    <w:p>
-      <w:pPr>
-        <w:pStyle w:val="ListParagraph"/>
-      </w:pPr>
       <w:r>
         <w:lastRenderedPageBreak/>
-        <w:t>So, there are other helping methods also.</w:t>
+        <w:t xml:space="preserve">And this is the </w:t>
+      </w:r>
+      <w:proofErr w:type="spellStart"/>
+      <w:r>
+        <w:t>updateItems</w:t>
+      </w:r>
+      <w:proofErr w:type="spellEnd"/>
+      <w:r>
+        <w:t>() method.</w:t>
       </w:r>
     </w:p>
     <w:p>
@@ -4047,10 +3700,10 @@
           <w:noProof/>
         </w:rPr>
         <w:drawing>
-          <wp:inline distT="0" distB="0" distL="0" distR="0" wp14:anchorId="04916C80" wp14:editId="46740A4F">
+          <wp:inline distT="0" distB="0" distL="0" distR="0" wp14:anchorId="006700DB" wp14:editId="3530019A">
             <wp:extent cx="5930900" cy="3333750"/>
             <wp:effectExtent l="0" t="0" r="0" b="0"/>
-            <wp:docPr id="31" name="Picture 31"/>
+            <wp:docPr id="22" name="Picture 22"/>
             <wp:cNvGraphicFramePr>
               <a:graphicFrameLocks xmlns:a="http://schemas.openxmlformats.org/drawingml/2006/main" noChangeAspect="1"/>
             </wp:cNvGraphicFramePr>
@@ -4058,7 +3711,7 @@
               <a:graphicData uri="http://schemas.openxmlformats.org/drawingml/2006/picture">
                 <pic:pic xmlns:pic="http://schemas.openxmlformats.org/drawingml/2006/picture">
                   <pic:nvPicPr>
-                    <pic:cNvPr id="0" name="Picture 29"/>
+                    <pic:cNvPr id="0" name="Picture 20"/>
                     <pic:cNvPicPr>
                       <a:picLocks noChangeAspect="1" noChangeArrowheads="1"/>
                     </pic:cNvPicPr>
@@ -4100,10 +3753,10 @@
           <w:noProof/>
         </w:rPr>
         <w:drawing>
-          <wp:inline distT="0" distB="0" distL="0" distR="0" wp14:anchorId="26A710F4" wp14:editId="303B1E6D">
+          <wp:inline distT="0" distB="0" distL="0" distR="0" wp14:anchorId="49A02E59" wp14:editId="0401020D">
             <wp:extent cx="5930900" cy="3333750"/>
             <wp:effectExtent l="0" t="0" r="0" b="0"/>
-            <wp:docPr id="32" name="Picture 32"/>
+            <wp:docPr id="23" name="Picture 23"/>
             <wp:cNvGraphicFramePr>
               <a:graphicFrameLocks xmlns:a="http://schemas.openxmlformats.org/drawingml/2006/main" noChangeAspect="1"/>
             </wp:cNvGraphicFramePr>
@@ -4111,7 +3764,7 @@
               <a:graphicData uri="http://schemas.openxmlformats.org/drawingml/2006/picture">
                 <pic:pic xmlns:pic="http://schemas.openxmlformats.org/drawingml/2006/picture">
                   <pic:nvPicPr>
-                    <pic:cNvPr id="0" name="Picture 30"/>
+                    <pic:cNvPr id="0" name="Picture 21"/>
                     <pic:cNvPicPr>
                       <a:picLocks noChangeAspect="1" noChangeArrowheads="1"/>
                     </pic:cNvPicPr>
@@ -4148,16 +3801,37 @@
           </wp:inline>
         </w:drawing>
       </w:r>
+    </w:p>
+    <w:p>
+      <w:pPr>
+        <w:pStyle w:val="ListParagraph"/>
+      </w:pPr>
+    </w:p>
+    <w:p>
+      <w:pPr>
+        <w:pStyle w:val="ListParagraph"/>
+      </w:pPr>
+      <w:r>
+        <w:lastRenderedPageBreak/>
+        <w:t xml:space="preserve">And this is the </w:t>
+      </w:r>
+      <w:proofErr w:type="spellStart"/>
+      <w:r>
+        <w:t>deleteItems</w:t>
+      </w:r>
+      <w:proofErr w:type="spellEnd"/>
+      <w:r>
+        <w:t>() method.</w:t>
+      </w:r>
       <w:r>
         <w:rPr>
           <w:noProof/>
         </w:rPr>
-        <w:lastRenderedPageBreak/>
         <w:drawing>
-          <wp:inline distT="0" distB="0" distL="0" distR="0" wp14:anchorId="173D66CB" wp14:editId="1052C590">
+          <wp:inline distT="0" distB="0" distL="0" distR="0" wp14:anchorId="6AD88968" wp14:editId="54906CF7">
             <wp:extent cx="5930900" cy="3333750"/>
             <wp:effectExtent l="0" t="0" r="0" b="0"/>
-            <wp:docPr id="33" name="Picture 33"/>
+            <wp:docPr id="24" name="Picture 24"/>
             <wp:cNvGraphicFramePr>
               <a:graphicFrameLocks xmlns:a="http://schemas.openxmlformats.org/drawingml/2006/main" noChangeAspect="1"/>
             </wp:cNvGraphicFramePr>
@@ -4165,7 +3839,7 @@
               <a:graphicData uri="http://schemas.openxmlformats.org/drawingml/2006/picture">
                 <pic:pic xmlns:pic="http://schemas.openxmlformats.org/drawingml/2006/picture">
                   <pic:nvPicPr>
-                    <pic:cNvPr id="0" name="Picture 31"/>
+                    <pic:cNvPr id="0" name="Picture 22"/>
                     <pic:cNvPicPr>
                       <a:picLocks noChangeAspect="1" noChangeArrowheads="1"/>
                     </pic:cNvPicPr>
@@ -4202,15 +3876,154 @@
           </wp:inline>
         </w:drawing>
       </w:r>
+    </w:p>
+    <w:p>
+      <w:pPr>
+        <w:pStyle w:val="ListParagraph"/>
+      </w:pPr>
+    </w:p>
+    <w:p>
+      <w:pPr>
+        <w:pStyle w:val="ListParagraph"/>
+      </w:pPr>
+    </w:p>
+    <w:p>
+      <w:pPr>
+        <w:pStyle w:val="ListParagraph"/>
+      </w:pPr>
+    </w:p>
+    <w:p>
+      <w:pPr>
+        <w:pStyle w:val="ListParagraph"/>
+      </w:pPr>
+    </w:p>
+    <w:p>
+      <w:pPr>
+        <w:pStyle w:val="ListParagraph"/>
+      </w:pPr>
+    </w:p>
+    <w:p>
+      <w:pPr>
+        <w:pStyle w:val="ListParagraph"/>
+      </w:pPr>
+    </w:p>
+    <w:p>
+      <w:pPr>
+        <w:pStyle w:val="ListParagraph"/>
+      </w:pPr>
+    </w:p>
+    <w:p>
+      <w:pPr>
+        <w:pStyle w:val="ListParagraph"/>
+      </w:pPr>
+    </w:p>
+    <w:p>
+      <w:pPr>
+        <w:pStyle w:val="ListParagraph"/>
+      </w:pPr>
+    </w:p>
+    <w:p>
+      <w:pPr>
+        <w:pStyle w:val="ListParagraph"/>
+      </w:pPr>
+    </w:p>
+    <w:p>
+      <w:pPr>
+        <w:pStyle w:val="ListParagraph"/>
+      </w:pPr>
+    </w:p>
+    <w:p>
+      <w:pPr>
+        <w:pStyle w:val="ListParagraph"/>
+      </w:pPr>
+    </w:p>
+    <w:p>
+      <w:pPr>
+        <w:pStyle w:val="ListParagraph"/>
+      </w:pPr>
+    </w:p>
+    <w:p>
+      <w:pPr>
+        <w:pStyle w:val="ListParagraph"/>
+      </w:pPr>
+    </w:p>
+    <w:p>
+      <w:pPr>
+        <w:pStyle w:val="ListParagraph"/>
+      </w:pPr>
+    </w:p>
+    <w:p>
+      <w:pPr>
+        <w:pStyle w:val="ListParagraph"/>
+      </w:pPr>
+    </w:p>
+    <w:p>
+      <w:pPr>
+        <w:pStyle w:val="ListParagraph"/>
+      </w:pPr>
+    </w:p>
+    <w:p>
+      <w:pPr>
+        <w:pStyle w:val="ListParagraph"/>
+      </w:pPr>
+    </w:p>
+    <w:p>
+      <w:pPr>
+        <w:pStyle w:val="ListParagraph"/>
+      </w:pPr>
+    </w:p>
+    <w:p>
+      <w:pPr>
+        <w:pStyle w:val="ListParagraph"/>
+      </w:pPr>
+    </w:p>
+    <w:p>
+      <w:pPr>
+        <w:pStyle w:val="ListParagraph"/>
+      </w:pPr>
+    </w:p>
+    <w:p>
+      <w:pPr>
+        <w:pStyle w:val="ListParagraph"/>
+      </w:pPr>
+    </w:p>
+    <w:p>
+      <w:pPr>
+        <w:pStyle w:val="ListParagraph"/>
+      </w:pPr>
+    </w:p>
+    <w:p>
+      <w:pPr>
+        <w:pStyle w:val="ListParagraph"/>
+      </w:pPr>
+    </w:p>
+    <w:p>
+      <w:pPr>
+        <w:pStyle w:val="ListParagraph"/>
+      </w:pPr>
+    </w:p>
+    <w:p>
+      <w:pPr>
+        <w:pStyle w:val="ListParagraph"/>
+      </w:pPr>
+      <w:r>
+        <w:lastRenderedPageBreak/>
+        <w:t>So, there are other helping methods also.</w:t>
+      </w:r>
+    </w:p>
+    <w:p>
+      <w:pPr>
+        <w:pStyle w:val="ListParagraph"/>
+      </w:pPr>
       <w:r>
         <w:rPr>
           <w:noProof/>
         </w:rPr>
         <w:drawing>
-          <wp:inline distT="0" distB="0" distL="0" distR="0" wp14:anchorId="5AA27812" wp14:editId="226400FC">
+          <wp:inline distT="0" distB="0" distL="0" distR="0" wp14:anchorId="04916C80" wp14:editId="46740A4F">
             <wp:extent cx="5930900" cy="3333750"/>
             <wp:effectExtent l="0" t="0" r="0" b="0"/>
-            <wp:docPr id="34" name="Picture 34"/>
+            <wp:docPr id="31" name="Picture 31"/>
             <wp:cNvGraphicFramePr>
               <a:graphicFrameLocks xmlns:a="http://schemas.openxmlformats.org/drawingml/2006/main" noChangeAspect="1"/>
             </wp:cNvGraphicFramePr>
@@ -4218,7 +4031,7 @@
               <a:graphicData uri="http://schemas.openxmlformats.org/drawingml/2006/picture">
                 <pic:pic xmlns:pic="http://schemas.openxmlformats.org/drawingml/2006/picture">
                   <pic:nvPicPr>
-                    <pic:cNvPr id="0" name="Picture 32"/>
+                    <pic:cNvPr id="0" name="Picture 29"/>
                     <pic:cNvPicPr>
                       <a:picLocks noChangeAspect="1" noChangeArrowheads="1"/>
                     </pic:cNvPicPr>
@@ -4259,12 +4072,11 @@
         <w:rPr>
           <w:noProof/>
         </w:rPr>
-        <w:lastRenderedPageBreak/>
         <w:drawing>
-          <wp:inline distT="0" distB="0" distL="0" distR="0" wp14:anchorId="42B93DA1" wp14:editId="0DC616DE">
+          <wp:inline distT="0" distB="0" distL="0" distR="0" wp14:anchorId="26A710F4" wp14:editId="303B1E6D">
             <wp:extent cx="5930900" cy="3333750"/>
             <wp:effectExtent l="0" t="0" r="0" b="0"/>
-            <wp:docPr id="35" name="Picture 35"/>
+            <wp:docPr id="32" name="Picture 32"/>
             <wp:cNvGraphicFramePr>
               <a:graphicFrameLocks xmlns:a="http://schemas.openxmlformats.org/drawingml/2006/main" noChangeAspect="1"/>
             </wp:cNvGraphicFramePr>
@@ -4272,7 +4084,7 @@
               <a:graphicData uri="http://schemas.openxmlformats.org/drawingml/2006/picture">
                 <pic:pic xmlns:pic="http://schemas.openxmlformats.org/drawingml/2006/picture">
                   <pic:nvPicPr>
-                    <pic:cNvPr id="0" name="Picture 33"/>
+                    <pic:cNvPr id="0" name="Picture 30"/>
                     <pic:cNvPicPr>
                       <a:picLocks noChangeAspect="1" noChangeArrowheads="1"/>
                     </pic:cNvPicPr>
@@ -4313,11 +4125,12 @@
         <w:rPr>
           <w:noProof/>
         </w:rPr>
+        <w:lastRenderedPageBreak/>
         <w:drawing>
-          <wp:inline distT="0" distB="0" distL="0" distR="0" wp14:anchorId="3E04F674" wp14:editId="4C417E99">
+          <wp:inline distT="0" distB="0" distL="0" distR="0" wp14:anchorId="173D66CB" wp14:editId="1052C590">
             <wp:extent cx="5930900" cy="3333750"/>
             <wp:effectExtent l="0" t="0" r="0" b="0"/>
-            <wp:docPr id="36" name="Picture 36"/>
+            <wp:docPr id="33" name="Picture 33"/>
             <wp:cNvGraphicFramePr>
               <a:graphicFrameLocks xmlns:a="http://schemas.openxmlformats.org/drawingml/2006/main" noChangeAspect="1"/>
             </wp:cNvGraphicFramePr>
@@ -4325,7 +4138,7 @@
               <a:graphicData uri="http://schemas.openxmlformats.org/drawingml/2006/picture">
                 <pic:pic xmlns:pic="http://schemas.openxmlformats.org/drawingml/2006/picture">
                   <pic:nvPicPr>
-                    <pic:cNvPr id="0" name="Picture 34"/>
+                    <pic:cNvPr id="0" name="Picture 31"/>
                     <pic:cNvPicPr>
                       <a:picLocks noChangeAspect="1" noChangeArrowheads="1"/>
                     </pic:cNvPicPr>
@@ -4362,69 +4175,15 @@
           </wp:inline>
         </w:drawing>
       </w:r>
-    </w:p>
-    <w:p>
-      <w:pPr>
-        <w:pStyle w:val="ListParagraph"/>
-      </w:pPr>
-    </w:p>
-    <w:p>
-      <w:pPr>
-        <w:pStyle w:val="ListParagraph"/>
-      </w:pPr>
-    </w:p>
-    <w:p>
-      <w:pPr>
-        <w:pStyle w:val="ListParagraph"/>
-      </w:pPr>
-    </w:p>
-    <w:p>
-      <w:pPr>
-        <w:pStyle w:val="ListParagraph"/>
-      </w:pPr>
-    </w:p>
-    <w:p>
-      <w:pPr>
-        <w:pStyle w:val="ListParagraph"/>
-      </w:pPr>
-    </w:p>
-    <w:p>
-      <w:pPr>
-        <w:pStyle w:val="ListParagraph"/>
-      </w:pPr>
-    </w:p>
-    <w:p>
-      <w:pPr>
-        <w:pStyle w:val="ListParagraph"/>
-      </w:pPr>
-    </w:p>
-    <w:p>
-      <w:pPr>
-        <w:pStyle w:val="ListParagraph"/>
-      </w:pPr>
-    </w:p>
-    <w:p>
-      <w:pPr>
-        <w:pStyle w:val="ListParagraph"/>
-      </w:pPr>
-      <w:r>
-        <w:lastRenderedPageBreak/>
-        <w:t>Finally, this is the main function I would say.</w:t>
-      </w:r>
-    </w:p>
-    <w:p>
-      <w:pPr>
-        <w:pStyle w:val="ListParagraph"/>
-      </w:pPr>
       <w:r>
         <w:rPr>
           <w:noProof/>
         </w:rPr>
         <w:drawing>
-          <wp:inline distT="0" distB="0" distL="0" distR="0" wp14:anchorId="61BE9978" wp14:editId="6A8FFB80">
-            <wp:extent cx="5935980" cy="3335020"/>
-            <wp:effectExtent l="0" t="0" r="7620" b="0"/>
-            <wp:docPr id="38" name="Picture 38"/>
+          <wp:inline distT="0" distB="0" distL="0" distR="0" wp14:anchorId="5AA27812" wp14:editId="226400FC">
+            <wp:extent cx="5930900" cy="3333750"/>
+            <wp:effectExtent l="0" t="0" r="0" b="0"/>
+            <wp:docPr id="34" name="Picture 34"/>
             <wp:cNvGraphicFramePr>
               <a:graphicFrameLocks xmlns:a="http://schemas.openxmlformats.org/drawingml/2006/main" noChangeAspect="1"/>
             </wp:cNvGraphicFramePr>
@@ -4432,7 +4191,7 @@
               <a:graphicData uri="http://schemas.openxmlformats.org/drawingml/2006/picture">
                 <pic:pic xmlns:pic="http://schemas.openxmlformats.org/drawingml/2006/picture">
                   <pic:nvPicPr>
-                    <pic:cNvPr id="0" name="Picture 36"/>
+                    <pic:cNvPr id="0" name="Picture 32"/>
                     <pic:cNvPicPr>
                       <a:picLocks noChangeAspect="1" noChangeArrowheads="1"/>
                     </pic:cNvPicPr>
@@ -4453,7 +4212,7 @@
                   <pic:spPr bwMode="auto">
                     <a:xfrm>
                       <a:off x="0" y="0"/>
-                      <a:ext cx="5935980" cy="3335020"/>
+                      <a:ext cx="5930900" cy="3333750"/>
                     </a:xfrm>
                     <a:prstGeom prst="rect">
                       <a:avLst/>
@@ -4469,23 +4228,16 @@
           </wp:inline>
         </w:drawing>
       </w:r>
-    </w:p>
-    <w:p>
-      <w:pPr>
-        <w:pStyle w:val="ListParagraph"/>
-      </w:pPr>
-      <w:r>
-        <w:t>If user run this code, it will look like this.</w:t>
-      </w:r>
       <w:r>
         <w:rPr>
           <w:noProof/>
         </w:rPr>
+        <w:lastRenderedPageBreak/>
         <w:drawing>
-          <wp:inline distT="0" distB="0" distL="0" distR="0" wp14:anchorId="787DA84F" wp14:editId="1550AED1">
-            <wp:extent cx="5935980" cy="3335020"/>
-            <wp:effectExtent l="0" t="0" r="7620" b="0"/>
-            <wp:docPr id="39" name="Picture 39"/>
+          <wp:inline distT="0" distB="0" distL="0" distR="0" wp14:anchorId="42B93DA1" wp14:editId="0DC616DE">
+            <wp:extent cx="5930900" cy="3333750"/>
+            <wp:effectExtent l="0" t="0" r="0" b="0"/>
+            <wp:docPr id="35" name="Picture 35"/>
             <wp:cNvGraphicFramePr>
               <a:graphicFrameLocks xmlns:a="http://schemas.openxmlformats.org/drawingml/2006/main" noChangeAspect="1"/>
             </wp:cNvGraphicFramePr>
@@ -4493,7 +4245,7 @@
               <a:graphicData uri="http://schemas.openxmlformats.org/drawingml/2006/picture">
                 <pic:pic xmlns:pic="http://schemas.openxmlformats.org/drawingml/2006/picture">
                   <pic:nvPicPr>
-                    <pic:cNvPr id="0" name="Picture 37"/>
+                    <pic:cNvPr id="0" name="Picture 33"/>
                     <pic:cNvPicPr>
                       <a:picLocks noChangeAspect="1" noChangeArrowheads="1"/>
                     </pic:cNvPicPr>
@@ -4514,7 +4266,7 @@
                   <pic:spPr bwMode="auto">
                     <a:xfrm>
                       <a:off x="0" y="0"/>
-                      <a:ext cx="5935980" cy="3335020"/>
+                      <a:ext cx="5930900" cy="3333750"/>
                     </a:xfrm>
                     <a:prstGeom prst="rect">
                       <a:avLst/>
@@ -4530,67 +4282,15 @@
           </wp:inline>
         </w:drawing>
       </w:r>
-    </w:p>
-    <w:p>
-      <w:pPr>
-        <w:pStyle w:val="ListParagraph"/>
-      </w:pPr>
-    </w:p>
-    <w:p>
-      <w:pPr>
-        <w:pStyle w:val="ListParagraph"/>
-      </w:pPr>
-    </w:p>
-    <w:p>
-      <w:pPr>
-        <w:pStyle w:val="ListParagraph"/>
-      </w:pPr>
-    </w:p>
-    <w:p>
-      <w:pPr>
-        <w:pStyle w:val="ListParagraph"/>
-      </w:pPr>
-    </w:p>
-    <w:p>
-      <w:pPr>
-        <w:pStyle w:val="ListParagraph"/>
-      </w:pPr>
-    </w:p>
-    <w:p>
-      <w:pPr>
-        <w:pStyle w:val="ListParagraph"/>
-      </w:pPr>
-    </w:p>
-    <w:p>
-      <w:pPr>
-        <w:pStyle w:val="ListParagraph"/>
-      </w:pPr>
-      <w:r>
-        <w:lastRenderedPageBreak/>
-        <w:t xml:space="preserve">After login as a admin, the </w:t>
-      </w:r>
-      <w:proofErr w:type="gramStart"/>
-      <w:r>
-        <w:t>Menu(</w:t>
-      </w:r>
-      <w:proofErr w:type="gramEnd"/>
-      <w:r>
-        <w:t>) asking for the option.</w:t>
-      </w:r>
-    </w:p>
-    <w:p>
-      <w:pPr>
-        <w:pStyle w:val="ListParagraph"/>
-      </w:pPr>
       <w:r>
         <w:rPr>
           <w:noProof/>
         </w:rPr>
         <w:drawing>
-          <wp:inline distT="0" distB="0" distL="0" distR="0" wp14:anchorId="2DBC0BF6" wp14:editId="34EE67BB">
-            <wp:extent cx="5935980" cy="3335020"/>
-            <wp:effectExtent l="0" t="0" r="7620" b="0"/>
-            <wp:docPr id="40" name="Picture 40"/>
+          <wp:inline distT="0" distB="0" distL="0" distR="0" wp14:anchorId="3E04F674" wp14:editId="4C417E99">
+            <wp:extent cx="5930900" cy="3333750"/>
+            <wp:effectExtent l="0" t="0" r="0" b="0"/>
+            <wp:docPr id="36" name="Picture 36"/>
             <wp:cNvGraphicFramePr>
               <a:graphicFrameLocks xmlns:a="http://schemas.openxmlformats.org/drawingml/2006/main" noChangeAspect="1"/>
             </wp:cNvGraphicFramePr>
@@ -4598,7 +4298,7 @@
               <a:graphicData uri="http://schemas.openxmlformats.org/drawingml/2006/picture">
                 <pic:pic xmlns:pic="http://schemas.openxmlformats.org/drawingml/2006/picture">
                   <pic:nvPicPr>
-                    <pic:cNvPr id="0" name="Picture 38"/>
+                    <pic:cNvPr id="0" name="Picture 34"/>
                     <pic:cNvPicPr>
                       <a:picLocks noChangeAspect="1" noChangeArrowheads="1"/>
                     </pic:cNvPicPr>
@@ -4619,7 +4319,7 @@
                   <pic:spPr bwMode="auto">
                     <a:xfrm>
                       <a:off x="0" y="0"/>
-                      <a:ext cx="5935980" cy="3335020"/>
+                      <a:ext cx="5930900" cy="3333750"/>
                     </a:xfrm>
                     <a:prstGeom prst="rect">
                       <a:avLst/>
@@ -4640,34 +4340,64 @@
       <w:pPr>
         <w:pStyle w:val="ListParagraph"/>
       </w:pPr>
-      <w:r>
-        <w:t xml:space="preserve">And if the user a customer, the </w:t>
-      </w:r>
-      <w:proofErr w:type="gramStart"/>
-      <w:r>
-        <w:t>Menu(</w:t>
-      </w:r>
-      <w:proofErr w:type="gramEnd"/>
-      <w:r>
-        <w:t xml:space="preserve">) automatically call the </w:t>
-      </w:r>
-      <w:proofErr w:type="spellStart"/>
-      <w:r>
-        <w:t>buyProduct</w:t>
-      </w:r>
-      <w:proofErr w:type="spellEnd"/>
-      <w:r>
-        <w:t>() methods for further process.</w:t>
-      </w:r>
+    </w:p>
+    <w:p>
+      <w:pPr>
+        <w:pStyle w:val="ListParagraph"/>
+      </w:pPr>
+    </w:p>
+    <w:p>
+      <w:pPr>
+        <w:pStyle w:val="ListParagraph"/>
+      </w:pPr>
+    </w:p>
+    <w:p>
+      <w:pPr>
+        <w:pStyle w:val="ListParagraph"/>
+      </w:pPr>
+    </w:p>
+    <w:p>
+      <w:pPr>
+        <w:pStyle w:val="ListParagraph"/>
+      </w:pPr>
+    </w:p>
+    <w:p>
+      <w:pPr>
+        <w:pStyle w:val="ListParagraph"/>
+      </w:pPr>
+    </w:p>
+    <w:p>
+      <w:pPr>
+        <w:pStyle w:val="ListParagraph"/>
+      </w:pPr>
+    </w:p>
+    <w:p>
+      <w:pPr>
+        <w:pStyle w:val="ListParagraph"/>
+      </w:pPr>
+    </w:p>
+    <w:p>
+      <w:pPr>
+        <w:pStyle w:val="ListParagraph"/>
+      </w:pPr>
+      <w:r>
+        <w:lastRenderedPageBreak/>
+        <w:t>Finally, this is the main function I would say.</w:t>
+      </w:r>
+    </w:p>
+    <w:p>
+      <w:pPr>
+        <w:pStyle w:val="ListParagraph"/>
+      </w:pPr>
       <w:r>
         <w:rPr>
           <w:noProof/>
         </w:rPr>
         <w:drawing>
-          <wp:inline distT="0" distB="0" distL="0" distR="0" wp14:anchorId="1178A1B9" wp14:editId="63B7015E">
+          <wp:inline distT="0" distB="0" distL="0" distR="0" wp14:anchorId="61BE9978" wp14:editId="6A8FFB80">
             <wp:extent cx="5935980" cy="3335020"/>
             <wp:effectExtent l="0" t="0" r="7620" b="0"/>
-            <wp:docPr id="41" name="Picture 41"/>
+            <wp:docPr id="38" name="Picture 38"/>
             <wp:cNvGraphicFramePr>
               <a:graphicFrameLocks xmlns:a="http://schemas.openxmlformats.org/drawingml/2006/main" noChangeAspect="1"/>
             </wp:cNvGraphicFramePr>
@@ -4675,7 +4405,7 @@
               <a:graphicData uri="http://schemas.openxmlformats.org/drawingml/2006/picture">
                 <pic:pic xmlns:pic="http://schemas.openxmlformats.org/drawingml/2006/picture">
                   <pic:nvPicPr>
-                    <pic:cNvPr id="0" name="Picture 39"/>
+                    <pic:cNvPr id="0" name="Picture 36"/>
                     <pic:cNvPicPr>
                       <a:picLocks noChangeAspect="1" noChangeArrowheads="1"/>
                     </pic:cNvPicPr>
@@ -4718,20 +4448,242 @@
         <w:pStyle w:val="ListParagraph"/>
       </w:pPr>
       <w:r>
+        <w:t>If user run this code, it will look like this.</w:t>
+      </w:r>
+      <w:r>
+        <w:rPr>
+          <w:noProof/>
+        </w:rPr>
+        <w:drawing>
+          <wp:inline distT="0" distB="0" distL="0" distR="0" wp14:anchorId="787DA84F" wp14:editId="1550AED1">
+            <wp:extent cx="5935980" cy="3335020"/>
+            <wp:effectExtent l="0" t="0" r="7620" b="0"/>
+            <wp:docPr id="39" name="Picture 39"/>
+            <wp:cNvGraphicFramePr>
+              <a:graphicFrameLocks xmlns:a="http://schemas.openxmlformats.org/drawingml/2006/main" noChangeAspect="1"/>
+            </wp:cNvGraphicFramePr>
+            <a:graphic xmlns:a="http://schemas.openxmlformats.org/drawingml/2006/main">
+              <a:graphicData uri="http://schemas.openxmlformats.org/drawingml/2006/picture">
+                <pic:pic xmlns:pic="http://schemas.openxmlformats.org/drawingml/2006/picture">
+                  <pic:nvPicPr>
+                    <pic:cNvPr id="0" name="Picture 37"/>
+                    <pic:cNvPicPr>
+                      <a:picLocks noChangeAspect="1" noChangeArrowheads="1"/>
+                    </pic:cNvPicPr>
+                  </pic:nvPicPr>
+                  <pic:blipFill>
+                    <a:blip r:embed="rId38">
+                      <a:extLst>
+                        <a:ext uri="{28A0092B-C50C-407E-A947-70E740481C1C}">
+                          <a14:useLocalDpi xmlns:a14="http://schemas.microsoft.com/office/drawing/2010/main" val="0"/>
+                        </a:ext>
+                      </a:extLst>
+                    </a:blip>
+                    <a:srcRect/>
+                    <a:stretch>
+                      <a:fillRect/>
+                    </a:stretch>
+                  </pic:blipFill>
+                  <pic:spPr bwMode="auto">
+                    <a:xfrm>
+                      <a:off x="0" y="0"/>
+                      <a:ext cx="5935980" cy="3335020"/>
+                    </a:xfrm>
+                    <a:prstGeom prst="rect">
+                      <a:avLst/>
+                    </a:prstGeom>
+                    <a:noFill/>
+                    <a:ln>
+                      <a:noFill/>
+                    </a:ln>
+                  </pic:spPr>
+                </pic:pic>
+              </a:graphicData>
+            </a:graphic>
+          </wp:inline>
+        </w:drawing>
+      </w:r>
+    </w:p>
+    <w:p>
+      <w:pPr>
+        <w:pStyle w:val="ListParagraph"/>
+      </w:pPr>
+    </w:p>
+    <w:p>
+      <w:pPr>
+        <w:pStyle w:val="ListParagraph"/>
+      </w:pPr>
+    </w:p>
+    <w:p>
+      <w:pPr>
+        <w:pStyle w:val="ListParagraph"/>
+      </w:pPr>
+    </w:p>
+    <w:p>
+      <w:pPr>
+        <w:pStyle w:val="ListParagraph"/>
+      </w:pPr>
+    </w:p>
+    <w:p>
+      <w:pPr>
+        <w:pStyle w:val="ListParagraph"/>
+      </w:pPr>
+    </w:p>
+    <w:p>
+      <w:pPr>
+        <w:pStyle w:val="ListParagraph"/>
+      </w:pPr>
+    </w:p>
+    <w:p>
+      <w:pPr>
+        <w:pStyle w:val="ListParagraph"/>
+      </w:pPr>
+      <w:r>
+        <w:lastRenderedPageBreak/>
+        <w:t>After login as a admin, the Menu() asking for the option.</w:t>
+      </w:r>
+    </w:p>
+    <w:p>
+      <w:pPr>
+        <w:pStyle w:val="ListParagraph"/>
+      </w:pPr>
+      <w:r>
+        <w:rPr>
+          <w:noProof/>
+        </w:rPr>
+        <w:drawing>
+          <wp:inline distT="0" distB="0" distL="0" distR="0" wp14:anchorId="2DBC0BF6" wp14:editId="34EE67BB">
+            <wp:extent cx="5935980" cy="3335020"/>
+            <wp:effectExtent l="0" t="0" r="7620" b="0"/>
+            <wp:docPr id="40" name="Picture 40"/>
+            <wp:cNvGraphicFramePr>
+              <a:graphicFrameLocks xmlns:a="http://schemas.openxmlformats.org/drawingml/2006/main" noChangeAspect="1"/>
+            </wp:cNvGraphicFramePr>
+            <a:graphic xmlns:a="http://schemas.openxmlformats.org/drawingml/2006/main">
+              <a:graphicData uri="http://schemas.openxmlformats.org/drawingml/2006/picture">
+                <pic:pic xmlns:pic="http://schemas.openxmlformats.org/drawingml/2006/picture">
+                  <pic:nvPicPr>
+                    <pic:cNvPr id="0" name="Picture 38"/>
+                    <pic:cNvPicPr>
+                      <a:picLocks noChangeAspect="1" noChangeArrowheads="1"/>
+                    </pic:cNvPicPr>
+                  </pic:nvPicPr>
+                  <pic:blipFill>
+                    <a:blip r:embed="rId39">
+                      <a:extLst>
+                        <a:ext uri="{28A0092B-C50C-407E-A947-70E740481C1C}">
+                          <a14:useLocalDpi xmlns:a14="http://schemas.microsoft.com/office/drawing/2010/main" val="0"/>
+                        </a:ext>
+                      </a:extLst>
+                    </a:blip>
+                    <a:srcRect/>
+                    <a:stretch>
+                      <a:fillRect/>
+                    </a:stretch>
+                  </pic:blipFill>
+                  <pic:spPr bwMode="auto">
+                    <a:xfrm>
+                      <a:off x="0" y="0"/>
+                      <a:ext cx="5935980" cy="3335020"/>
+                    </a:xfrm>
+                    <a:prstGeom prst="rect">
+                      <a:avLst/>
+                    </a:prstGeom>
+                    <a:noFill/>
+                    <a:ln>
+                      <a:noFill/>
+                    </a:ln>
+                  </pic:spPr>
+                </pic:pic>
+              </a:graphicData>
+            </a:graphic>
+          </wp:inline>
+        </w:drawing>
+      </w:r>
+    </w:p>
+    <w:p>
+      <w:pPr>
+        <w:pStyle w:val="ListParagraph"/>
+      </w:pPr>
+      <w:r>
+        <w:t xml:space="preserve">And if the user a customer, the Menu() automatically call the </w:t>
+      </w:r>
+      <w:proofErr w:type="spellStart"/>
+      <w:r>
+        <w:t>buyProduct</w:t>
+      </w:r>
+      <w:proofErr w:type="spellEnd"/>
+      <w:r>
+        <w:t>() methods for further process.</w:t>
+      </w:r>
+      <w:r>
+        <w:rPr>
+          <w:noProof/>
+        </w:rPr>
+        <w:drawing>
+          <wp:inline distT="0" distB="0" distL="0" distR="0" wp14:anchorId="1178A1B9" wp14:editId="63B7015E">
+            <wp:extent cx="5935980" cy="3335020"/>
+            <wp:effectExtent l="0" t="0" r="7620" b="0"/>
+            <wp:docPr id="41" name="Picture 41"/>
+            <wp:cNvGraphicFramePr>
+              <a:graphicFrameLocks xmlns:a="http://schemas.openxmlformats.org/drawingml/2006/main" noChangeAspect="1"/>
+            </wp:cNvGraphicFramePr>
+            <a:graphic xmlns:a="http://schemas.openxmlformats.org/drawingml/2006/main">
+              <a:graphicData uri="http://schemas.openxmlformats.org/drawingml/2006/picture">
+                <pic:pic xmlns:pic="http://schemas.openxmlformats.org/drawingml/2006/picture">
+                  <pic:nvPicPr>
+                    <pic:cNvPr id="0" name="Picture 39"/>
+                    <pic:cNvPicPr>
+                      <a:picLocks noChangeAspect="1" noChangeArrowheads="1"/>
+                    </pic:cNvPicPr>
+                  </pic:nvPicPr>
+                  <pic:blipFill>
+                    <a:blip r:embed="rId40">
+                      <a:extLst>
+                        <a:ext uri="{28A0092B-C50C-407E-A947-70E740481C1C}">
+                          <a14:useLocalDpi xmlns:a14="http://schemas.microsoft.com/office/drawing/2010/main" val="0"/>
+                        </a:ext>
+                      </a:extLst>
+                    </a:blip>
+                    <a:srcRect/>
+                    <a:stretch>
+                      <a:fillRect/>
+                    </a:stretch>
+                  </pic:blipFill>
+                  <pic:spPr bwMode="auto">
+                    <a:xfrm>
+                      <a:off x="0" y="0"/>
+                      <a:ext cx="5935980" cy="3335020"/>
+                    </a:xfrm>
+                    <a:prstGeom prst="rect">
+                      <a:avLst/>
+                    </a:prstGeom>
+                    <a:noFill/>
+                    <a:ln>
+                      <a:noFill/>
+                    </a:ln>
+                  </pic:spPr>
+                </pic:pic>
+              </a:graphicData>
+            </a:graphic>
+          </wp:inline>
+        </w:drawing>
+      </w:r>
+    </w:p>
+    <w:p>
+      <w:pPr>
+        <w:pStyle w:val="ListParagraph"/>
+      </w:pPr>
+      <w:r>
         <w:t xml:space="preserve">In this picture the </w:t>
       </w:r>
       <w:proofErr w:type="spellStart"/>
-      <w:proofErr w:type="gramStart"/>
       <w:r>
         <w:t>buyProduct</w:t>
       </w:r>
       <w:proofErr w:type="spellEnd"/>
       <w:r>
-        <w:t>(</w:t>
-      </w:r>
-      <w:proofErr w:type="gramEnd"/>
-      <w:r>
-        <w:t>) asking for the product id to the user.</w:t>
+        <w:t>() asking for the product id to the user.</w:t>
       </w:r>
     </w:p>
     <w:p>
@@ -4760,15 +4712,7 @@
       </w:pPr>
       <w:r>
         <w:lastRenderedPageBreak/>
-        <w:t xml:space="preserve">And if the user does not have any account, the </w:t>
-      </w:r>
-      <w:proofErr w:type="gramStart"/>
-      <w:r>
-        <w:t>Menu(</w:t>
-      </w:r>
-      <w:proofErr w:type="gramEnd"/>
-      <w:r>
-        <w:t xml:space="preserve">) call the </w:t>
+        <w:t xml:space="preserve">And if the user does not have any account, the Menu() call the </w:t>
       </w:r>
       <w:proofErr w:type="spellStart"/>
       <w:r>
@@ -4804,7 +4748,7 @@
                     <pic:cNvPicPr/>
                   </pic:nvPicPr>
                   <pic:blipFill>
-                    <a:blip r:embed="rId38"/>
+                    <a:blip r:embed="rId41"/>
                     <a:stretch>
                       <a:fillRect/>
                     </a:stretch>
@@ -4826,7 +4770,7 @@
       </w:r>
     </w:p>
     <w:sectPr>
-      <w:footerReference w:type="default" r:id="rId39"/>
+      <w:footerReference w:type="default" r:id="rId42"/>
       <w:pgSz w:w="12240" w:h="15840"/>
       <w:pgMar w:top="1440" w:right="1440" w:bottom="1440" w:left="1440" w:header="720" w:footer="720" w:gutter="0"/>
       <w:pgNumType w:start="0"/>
@@ -6792,6 +6736,18 @@
       <w:szCs w:val="20"/>
     </w:rPr>
   </w:style>
+  <w:style w:type="character" w:styleId="UnresolvedMention">
+    <w:name w:val="Unresolved Mention"/>
+    <w:basedOn w:val="DefaultParagraphFont"/>
+    <w:uiPriority w:val="99"/>
+    <w:semiHidden/>
+    <w:unhideWhenUsed/>
+    <w:rsid w:val="00A64BB7"/>
+    <w:rPr>
+      <w:color w:val="605E5C"/>
+      <w:shd w:val="clear" w:color="auto" w:fill="E1DFDD"/>
+    </w:rPr>
+  </w:style>
 </w:styles>
 </file>
 
@@ -6842,14 +6798,14 @@
     <w:charset w:val="00"/>
     <w:family w:val="roman"/>
     <w:pitch w:val="variable"/>
-    <w:sig w:usb0="E0002AFF" w:usb1="C0007841" w:usb2="00000009" w:usb3="00000000" w:csb0="000001FF" w:csb1="00000000"/>
+    <w:sig w:usb0="E0002EFF" w:usb1="C000785B" w:usb2="00000009" w:usb3="00000000" w:csb0="000001FF" w:csb1="00000000"/>
   </w:font>
   <w:font w:name="Calibri">
     <w:panose1 w:val="020F0502020204030204"/>
     <w:charset w:val="00"/>
     <w:family w:val="swiss"/>
     <w:pitch w:val="variable"/>
-    <w:sig w:usb0="E1002AFF" w:usb1="4000ACFF" w:usb2="00000009" w:usb3="00000000" w:csb0="000001FF" w:csb1="00000000"/>
+    <w:sig w:usb0="E4002EFF" w:usb1="C000247B" w:usb2="00000009" w:usb3="00000000" w:csb0="000001FF" w:csb1="00000000"/>
   </w:font>
   <w:font w:name="Calibri Light">
     <w:panose1 w:val="020F0302020204030204"/>
@@ -6877,7 +6833,10 @@
   </w:compat>
   <w:rsids>
     <w:rsidRoot w:val="00F321D8"/>
+    <w:rsid w:val="006F0F30"/>
+    <w:rsid w:val="00775A88"/>
     <w:rsid w:val="00886187"/>
+    <w:rsid w:val="00B52F28"/>
     <w:rsid w:val="00F321D8"/>
   </w:rsids>
   <m:mathPr>
@@ -7331,10 +7290,6 @@
     <w:name w:val="15012184FF2A4AEFBB51EB171D06CE5A"/>
     <w:rsid w:val="00F321D8"/>
   </w:style>
-  <w:style w:type="paragraph" w:customStyle="1" w:styleId="B7A1DCBBB38F4A928A8C7F462E0159B5">
-    <w:name w:val="B7A1DCBBB38F4A928A8C7F462E0159B5"/>
-    <w:rsid w:val="00F321D8"/>
-  </w:style>
 </w:styles>
 </file>
 

</xml_diff>